<commit_message>
updated for Tango Gankino release
</commit_message>
<xml_diff>
--- a/MIT Tango Workshop Project/Augmented Reality with Unity and Tango.docx
+++ b/MIT Tango Workshop Project/Augmented Reality with Unity and Tango.docx
@@ -1,6 +1,6 @@
 
 <file path=word/document.xml><?xml version="1.0" encoding="utf-8"?>
-<w:document xmlns:wpc="http://schemas.microsoft.com/office/word/2010/wordprocessingCanvas" xmlns:cx="http://schemas.microsoft.com/office/drawing/2014/chartex" xmlns:cx1="http://schemas.microsoft.com/office/drawing/2015/9/8/chartex" xmlns:cx2="http://schemas.microsoft.com/office/drawing/2015/10/21/chartex" xmlns:mc="http://schemas.openxmlformats.org/markup-compatibility/2006" xmlns:o="urn:schemas-microsoft-com:office:office" xmlns:r="http://schemas.openxmlformats.org/officeDocument/2006/relationships" xmlns:m="http://schemas.openxmlformats.org/officeDocument/2006/math" xmlns:v="urn:schemas-microsoft-com:vml" xmlns:wp14="http://schemas.microsoft.com/office/word/2010/wordprocessingDrawing" xmlns:wp="http://schemas.openxmlformats.org/drawingml/2006/wordprocessingDrawing" xmlns:w10="urn:schemas-microsoft-com:office:word" xmlns:w="http://schemas.openxmlformats.org/wordprocessingml/2006/main" xmlns:w14="http://schemas.microsoft.com/office/word/2010/wordml" xmlns:w15="http://schemas.microsoft.com/office/word/2012/wordml" xmlns:w16se="http://schemas.microsoft.com/office/word/2015/wordml/symex" xmlns:wpg="http://schemas.microsoft.com/office/word/2010/wordprocessingGroup" xmlns:wpi="http://schemas.microsoft.com/office/word/2010/wordprocessingInk" xmlns:wne="http://schemas.microsoft.com/office/word/2006/wordml" xmlns:wps="http://schemas.microsoft.com/office/word/2010/wordprocessingShape" mc:Ignorable="w14 w15 w16se wp14">
+<w:document xmlns:wpc="http://schemas.microsoft.com/office/word/2010/wordprocessingCanvas" xmlns:cx="http://schemas.microsoft.com/office/drawing/2014/chartex" xmlns:cx1="http://schemas.microsoft.com/office/drawing/2015/9/8/chartex" xmlns:cx2="http://schemas.microsoft.com/office/drawing/2015/10/21/chartex" xmlns:cx3="http://schemas.microsoft.com/office/drawing/2016/5/9/chartex" xmlns:cx4="http://schemas.microsoft.com/office/drawing/2016/5/10/chartex" xmlns:cx5="http://schemas.microsoft.com/office/drawing/2016/5/11/chartex" xmlns:mc="http://schemas.openxmlformats.org/markup-compatibility/2006" xmlns:o="urn:schemas-microsoft-com:office:office" xmlns:r="http://schemas.openxmlformats.org/officeDocument/2006/relationships" xmlns:m="http://schemas.openxmlformats.org/officeDocument/2006/math" xmlns:v="urn:schemas-microsoft-com:vml" xmlns:wp14="http://schemas.microsoft.com/office/word/2010/wordprocessingDrawing" xmlns:wp="http://schemas.openxmlformats.org/drawingml/2006/wordprocessingDrawing" xmlns:w10="urn:schemas-microsoft-com:office:word" xmlns:w="http://schemas.openxmlformats.org/wordprocessingml/2006/main" xmlns:w14="http://schemas.microsoft.com/office/word/2010/wordml" xmlns:w15="http://schemas.microsoft.com/office/word/2012/wordml" xmlns:w16se="http://schemas.microsoft.com/office/word/2015/wordml/symex" xmlns:wpg="http://schemas.microsoft.com/office/word/2010/wordprocessingGroup" xmlns:wpi="http://schemas.microsoft.com/office/word/2010/wordprocessingInk" xmlns:wne="http://schemas.microsoft.com/office/word/2006/wordml" xmlns:wps="http://schemas.microsoft.com/office/word/2010/wordprocessingShape" mc:Ignorable="w14 w15 w16se wp14">
   <w:body>
     <w:p>
       <w:pPr>
@@ -227,7 +227,21 @@
           <w:sz w:val="24"/>
           <w:szCs w:val="24"/>
         </w:rPr>
-        <w:t>Import Tango package (Wasat</w:t>
+        <w:t xml:space="preserve">Assets &gt; Import Package &gt; Custom Package… &gt; </w:t>
+      </w:r>
+      <w:r>
+        <w:rPr>
+          <w:sz w:val="24"/>
+          <w:szCs w:val="24"/>
+        </w:rPr>
+        <w:t>Import Tango package (</w:t>
+      </w:r>
+      <w:r>
+        <w:rPr>
+          <w:sz w:val="24"/>
+          <w:szCs w:val="24"/>
+        </w:rPr>
+        <w:t>Gankino</w:t>
       </w:r>
       <w:r>
         <w:rPr>
@@ -261,6 +275,13 @@
           <w:sz w:val="24"/>
           <w:szCs w:val="24"/>
         </w:rPr>
+        <w:t xml:space="preserve">Assets &gt; Import Package &gt; Custom Package… &gt; </w:t>
+      </w:r>
+      <w:r>
+        <w:rPr>
+          <w:sz w:val="24"/>
+          <w:szCs w:val="24"/>
+        </w:rPr>
         <w:t>Import workshop package.</w:t>
       </w:r>
     </w:p>
@@ -327,6 +348,13 @@
           <w:sz w:val="24"/>
           <w:szCs w:val="24"/>
         </w:rPr>
+        <w:t xml:space="preserve">Project tab &gt; </w:t>
+      </w:r>
+      <w:r>
+        <w:rPr>
+          <w:sz w:val="24"/>
+          <w:szCs w:val="24"/>
+        </w:rPr>
         <w:t>Assets &gt;</w:t>
       </w:r>
       <w:r>
@@ -422,8 +450,6 @@
         </w:rPr>
         <w:t>.</w:t>
       </w:r>
-      <w:bookmarkStart w:id="0" w:name="_GoBack"/>
-      <w:bookmarkEnd w:id="0"/>
     </w:p>
     <w:p>
       <w:pPr>
@@ -675,6 +701,13 @@
           <w:sz w:val="24"/>
           <w:szCs w:val="24"/>
         </w:rPr>
+        <w:t xml:space="preserve">Project tab &gt; </w:t>
+      </w:r>
+      <w:r>
+        <w:rPr>
+          <w:sz w:val="24"/>
+          <w:szCs w:val="24"/>
+        </w:rPr>
         <w:t xml:space="preserve">Assets &gt; </w:t>
       </w:r>
       <w:r>
@@ -712,7 +745,7 @@
           <w:sz w:val="24"/>
           <w:szCs w:val="24"/>
         </w:rPr>
-        <w:t xml:space="preserve">Tango Delta Camera </w:t>
+        <w:t xml:space="preserve">Tango Camera </w:t>
       </w:r>
       <w:r>
         <w:rPr>
@@ -720,6 +753,62 @@
           <w:szCs w:val="24"/>
         </w:rPr>
         <w:t>to the scene.</w:t>
+      </w:r>
+    </w:p>
+    <w:p>
+      <w:pPr>
+        <w:pStyle w:val="ListParagraph"/>
+        <w:numPr>
+          <w:ilvl w:val="0"/>
+          <w:numId w:val="9"/>
+        </w:numPr>
+        <w:rPr>
+          <w:sz w:val="24"/>
+          <w:szCs w:val="24"/>
+        </w:rPr>
+      </w:pPr>
+      <w:r>
+        <w:rPr>
+          <w:sz w:val="24"/>
+          <w:szCs w:val="24"/>
+        </w:rPr>
+        <w:t>Hierarchy tab</w:t>
+      </w:r>
+      <w:r>
+        <w:rPr>
+          <w:sz w:val="24"/>
+          <w:szCs w:val="24"/>
+        </w:rPr>
+        <w:t xml:space="preserve"> &gt; </w:t>
+      </w:r>
+      <w:r>
+        <w:rPr>
+          <w:color w:val="000000" w:themeColor="text1"/>
+          <w:sz w:val="24"/>
+          <w:szCs w:val="24"/>
+        </w:rPr>
+        <w:t xml:space="preserve">Create </w:t>
+      </w:r>
+      <w:r>
+        <w:rPr>
+          <w:sz w:val="24"/>
+          <w:szCs w:val="24"/>
+        </w:rPr>
+        <w:t xml:space="preserve">&gt; </w:t>
+      </w:r>
+      <w:r>
+        <w:rPr>
+          <w:sz w:val="24"/>
+          <w:szCs w:val="24"/>
+        </w:rPr>
+        <w:t>Create Empty</w:t>
+      </w:r>
+      <w:r>
+        <w:rPr>
+          <w:sz w:val="24"/>
+          <w:szCs w:val="24"/>
+        </w:rPr>
+        <w:t>.</w:t>
       </w:r>
     </w:p>
     <w:p>
@@ -739,14 +828,31 @@
           <w:sz w:val="24"/>
           <w:szCs w:val="24"/>
         </w:rPr>
-        <w:t xml:space="preserve">Disable </w:t>
-      </w:r>
-      <w:r>
-        <w:rPr>
-          <w:sz w:val="24"/>
-          <w:szCs w:val="24"/>
-        </w:rPr>
-        <w:t>Character Controller</w:t>
+        <w:t xml:space="preserve">Rename to </w:t>
+      </w:r>
+      <w:r>
+        <w:rPr>
+          <w:color w:val="538135" w:themeColor="accent6" w:themeShade="BF"/>
+          <w:sz w:val="24"/>
+          <w:szCs w:val="24"/>
+        </w:rPr>
+        <w:t>Dynamic</w:t>
+      </w:r>
+      <w:r>
+        <w:rPr>
+          <w:color w:val="538135" w:themeColor="accent6" w:themeShade="BF"/>
+          <w:sz w:val="24"/>
+          <w:szCs w:val="24"/>
+        </w:rPr>
+        <w:t xml:space="preserve"> </w:t>
+      </w:r>
+      <w:r>
+        <w:rPr>
+          <w:color w:val="538135" w:themeColor="accent6" w:themeShade="BF"/>
+          <w:sz w:val="24"/>
+          <w:szCs w:val="24"/>
+        </w:rPr>
+        <w:t>Mesh</w:t>
       </w:r>
       <w:r>
         <w:rPr>
@@ -754,6 +860,225 @@
           <w:szCs w:val="24"/>
         </w:rPr>
         <w:t>.</w:t>
+      </w:r>
+    </w:p>
+    <w:p>
+      <w:pPr>
+        <w:pStyle w:val="ListParagraph"/>
+        <w:numPr>
+          <w:ilvl w:val="1"/>
+          <w:numId w:val="9"/>
+        </w:numPr>
+        <w:rPr>
+          <w:sz w:val="24"/>
+          <w:szCs w:val="24"/>
+        </w:rPr>
+      </w:pPr>
+      <w:r>
+        <w:rPr>
+          <w:sz w:val="24"/>
+          <w:szCs w:val="24"/>
+        </w:rPr>
+        <w:t xml:space="preserve">Project tab &gt; </w:t>
+      </w:r>
+      <w:r>
+        <w:rPr>
+          <w:sz w:val="24"/>
+          <w:szCs w:val="24"/>
+        </w:rPr>
+        <w:t xml:space="preserve">Assets &gt; </w:t>
+      </w:r>
+      <w:r>
+        <w:rPr>
+          <w:sz w:val="24"/>
+          <w:szCs w:val="24"/>
+        </w:rPr>
+        <w:t xml:space="preserve">TangoSDK &gt; </w:t>
+      </w:r>
+      <w:r>
+        <w:rPr>
+          <w:sz w:val="24"/>
+          <w:szCs w:val="24"/>
+        </w:rPr>
+        <w:t>Examples &gt; Common &gt; Scripts &gt;</w:t>
+      </w:r>
+      <w:r>
+        <w:rPr>
+          <w:sz w:val="24"/>
+          <w:szCs w:val="24"/>
+        </w:rPr>
+        <w:t xml:space="preserve"> add</w:t>
+      </w:r>
+      <w:r>
+        <w:rPr>
+          <w:sz w:val="24"/>
+          <w:szCs w:val="24"/>
+        </w:rPr>
+        <w:t xml:space="preserve"> </w:t>
+      </w:r>
+      <w:r>
+        <w:rPr>
+          <w:color w:val="C45911" w:themeColor="accent2" w:themeShade="BF"/>
+          <w:sz w:val="24"/>
+          <w:szCs w:val="24"/>
+        </w:rPr>
+        <w:t>T</w:t>
+      </w:r>
+      <w:r>
+        <w:rPr>
+          <w:color w:val="C45911" w:themeColor="accent2" w:themeShade="BF"/>
+          <w:sz w:val="24"/>
+          <w:szCs w:val="24"/>
+        </w:rPr>
+        <w:t>a</w:t>
+      </w:r>
+      <w:r>
+        <w:rPr>
+          <w:color w:val="C45911" w:themeColor="accent2" w:themeShade="BF"/>
+          <w:sz w:val="24"/>
+          <w:szCs w:val="24"/>
+        </w:rPr>
+        <w:t>n</w:t>
+      </w:r>
+      <w:r>
+        <w:rPr>
+          <w:color w:val="C45911" w:themeColor="accent2" w:themeShade="BF"/>
+          <w:sz w:val="24"/>
+          <w:szCs w:val="24"/>
+        </w:rPr>
+        <w:t>goDynamicMesh</w:t>
+      </w:r>
+      <w:r>
+        <w:rPr>
+          <w:sz w:val="24"/>
+          <w:szCs w:val="24"/>
+        </w:rPr>
+        <w:t>.</w:t>
+      </w:r>
+    </w:p>
+    <w:p>
+      <w:pPr>
+        <w:pStyle w:val="ListParagraph"/>
+        <w:numPr>
+          <w:ilvl w:val="1"/>
+          <w:numId w:val="9"/>
+        </w:numPr>
+        <w:rPr>
+          <w:sz w:val="24"/>
+          <w:szCs w:val="24"/>
+        </w:rPr>
+      </w:pPr>
+      <w:r>
+        <w:rPr>
+          <w:sz w:val="24"/>
+          <w:szCs w:val="24"/>
+        </w:rPr>
+        <w:t xml:space="preserve">Inspector tab &gt; </w:t>
+      </w:r>
+      <w:r>
+        <w:rPr>
+          <w:sz w:val="24"/>
+          <w:szCs w:val="24"/>
+        </w:rPr>
+        <w:t xml:space="preserve">Add Component &gt; Mesh &gt; </w:t>
+      </w:r>
+      <w:r>
+        <w:rPr>
+          <w:sz w:val="24"/>
+          <w:szCs w:val="24"/>
+        </w:rPr>
+        <w:t>Mesh Renderer</w:t>
+      </w:r>
+      <w:r>
+        <w:rPr>
+          <w:sz w:val="24"/>
+          <w:szCs w:val="24"/>
+        </w:rPr>
+        <w:t>.</w:t>
+      </w:r>
+    </w:p>
+    <w:p>
+      <w:pPr>
+        <w:pStyle w:val="ListParagraph"/>
+        <w:numPr>
+          <w:ilvl w:val="2"/>
+          <w:numId w:val="9"/>
+        </w:numPr>
+        <w:rPr>
+          <w:sz w:val="24"/>
+          <w:szCs w:val="24"/>
+        </w:rPr>
+      </w:pPr>
+      <w:r>
+        <w:rPr>
+          <w:sz w:val="24"/>
+          <w:szCs w:val="24"/>
+        </w:rPr>
+        <w:t xml:space="preserve">Materials &gt; </w:t>
+      </w:r>
+      <w:r>
+        <w:rPr>
+          <w:sz w:val="24"/>
+          <w:szCs w:val="24"/>
+        </w:rPr>
+        <w:t xml:space="preserve">change </w:t>
+      </w:r>
+      <w:r>
+        <w:rPr>
+          <w:b/>
+          <w:sz w:val="24"/>
+          <w:szCs w:val="24"/>
+        </w:rPr>
+        <w:t>Element 0</w:t>
+      </w:r>
+      <w:r>
+        <w:rPr>
+          <w:sz w:val="24"/>
+          <w:szCs w:val="24"/>
+        </w:rPr>
+        <w:t xml:space="preserve"> to </w:t>
+      </w:r>
+      <w:r>
+        <w:rPr>
+          <w:color w:val="C45911" w:themeColor="accent2" w:themeShade="BF"/>
+          <w:sz w:val="24"/>
+          <w:szCs w:val="24"/>
+        </w:rPr>
+        <w:t>unlit_vertex_color</w:t>
+      </w:r>
+      <w:r>
+        <w:rPr>
+          <w:sz w:val="24"/>
+          <w:szCs w:val="24"/>
+        </w:rPr>
+        <w:t>.</w:t>
+      </w:r>
+    </w:p>
+    <w:p>
+      <w:pPr>
+        <w:pStyle w:val="ListParagraph"/>
+        <w:numPr>
+          <w:ilvl w:val="1"/>
+          <w:numId w:val="9"/>
+        </w:numPr>
+        <w:rPr>
+          <w:sz w:val="24"/>
+          <w:szCs w:val="24"/>
+        </w:rPr>
+      </w:pPr>
+      <w:r>
+        <w:rPr>
+          <w:sz w:val="24"/>
+          <w:szCs w:val="24"/>
+        </w:rPr>
+        <w:t xml:space="preserve">Inspector tab &gt; </w:t>
+      </w:r>
+      <w:r>
+        <w:rPr>
+          <w:sz w:val="24"/>
+          <w:szCs w:val="24"/>
+        </w:rPr>
+        <w:t>Add Component &gt; Physics &gt; Mesh Collider.</w:t>
       </w:r>
     </w:p>
     <w:p>
@@ -773,7 +1098,14 @@
           <w:sz w:val="24"/>
           <w:szCs w:val="24"/>
         </w:rPr>
-        <w:t xml:space="preserve">Scene hierarchy &gt; </w:t>
+        <w:t xml:space="preserve">Hierarchy tab </w:t>
+      </w:r>
+      <w:r>
+        <w:rPr>
+          <w:sz w:val="24"/>
+          <w:szCs w:val="24"/>
+        </w:rPr>
+        <w:t xml:space="preserve">&gt; </w:t>
       </w:r>
       <w:r>
         <w:rPr>
@@ -788,21 +1120,7 @@
           <w:sz w:val="24"/>
           <w:szCs w:val="24"/>
         </w:rPr>
-        <w:t xml:space="preserve">&gt; </w:t>
-      </w:r>
-      <w:r>
-        <w:rPr>
-          <w:sz w:val="24"/>
-          <w:szCs w:val="24"/>
-        </w:rPr>
-        <w:t>Create Empty</w:t>
-      </w:r>
-      <w:r>
-        <w:rPr>
-          <w:sz w:val="24"/>
-          <w:szCs w:val="24"/>
-        </w:rPr>
-        <w:t>.</w:t>
+        <w:t>&gt; Create Empty.</w:t>
       </w:r>
     </w:p>
     <w:p>
@@ -830,23 +1148,7 @@
           <w:sz w:val="24"/>
           <w:szCs w:val="24"/>
         </w:rPr>
-        <w:t>Dynamic</w:t>
-      </w:r>
-      <w:r>
-        <w:rPr>
-          <w:color w:val="538135" w:themeColor="accent6" w:themeShade="BF"/>
-          <w:sz w:val="24"/>
-          <w:szCs w:val="24"/>
-        </w:rPr>
-        <w:t xml:space="preserve"> </w:t>
-      </w:r>
-      <w:r>
-        <w:rPr>
-          <w:color w:val="538135" w:themeColor="accent6" w:themeShade="BF"/>
-          <w:sz w:val="24"/>
-          <w:szCs w:val="24"/>
-        </w:rPr>
-        <w:t>Mesh</w:t>
+        <w:t>GUI</w:t>
       </w:r>
       <w:r>
         <w:rPr>
@@ -873,35 +1175,14 @@
           <w:sz w:val="24"/>
           <w:szCs w:val="24"/>
         </w:rPr>
-        <w:t xml:space="preserve">Assets &gt; </w:t>
-      </w:r>
-      <w:r>
-        <w:rPr>
-          <w:sz w:val="24"/>
-          <w:szCs w:val="24"/>
-        </w:rPr>
-        <w:t xml:space="preserve">TangoSDK &gt; </w:t>
-      </w:r>
-      <w:r>
-        <w:rPr>
-          <w:sz w:val="24"/>
-          <w:szCs w:val="24"/>
-        </w:rPr>
-        <w:t>Examples &gt; Common &gt; Scripts &gt;</w:t>
-      </w:r>
-      <w:r>
-        <w:rPr>
-          <w:sz w:val="24"/>
-          <w:szCs w:val="24"/>
-        </w:rPr>
-        <w:t xml:space="preserve"> add</w:t>
-      </w:r>
-      <w:r>
-        <w:rPr>
-          <w:sz w:val="24"/>
-          <w:szCs w:val="24"/>
-        </w:rPr>
-        <w:t xml:space="preserve"> </w:t>
+        <w:t xml:space="preserve">TangoSDK &gt; Examples &gt; ExperimentalMeshBuilderWithColor &gt; Scripts &gt; </w:t>
+      </w:r>
+      <w:r>
+        <w:rPr>
+          <w:sz w:val="24"/>
+          <w:szCs w:val="24"/>
+        </w:rPr>
+        <w:t xml:space="preserve">add </w:t>
       </w:r>
       <w:r>
         <w:rPr>
@@ -909,7 +1190,7 @@
           <w:sz w:val="24"/>
           <w:szCs w:val="24"/>
         </w:rPr>
-        <w:t>T</w:t>
+        <w:t>Mesh</w:t>
       </w:r>
       <w:r>
         <w:rPr>
@@ -917,23 +1198,7 @@
           <w:sz w:val="24"/>
           <w:szCs w:val="24"/>
         </w:rPr>
-        <w:t>a</w:t>
-      </w:r>
-      <w:r>
-        <w:rPr>
-          <w:color w:val="C45911" w:themeColor="accent2" w:themeShade="BF"/>
-          <w:sz w:val="24"/>
-          <w:szCs w:val="24"/>
-        </w:rPr>
-        <w:t>n</w:t>
-      </w:r>
-      <w:r>
-        <w:rPr>
-          <w:color w:val="C45911" w:themeColor="accent2" w:themeShade="BF"/>
-          <w:sz w:val="24"/>
-          <w:szCs w:val="24"/>
-        </w:rPr>
-        <w:t>goDynamicMesh</w:t>
+        <w:t>BuilderWithColorGUIController</w:t>
       </w:r>
       <w:r>
         <w:rPr>
@@ -945,113 +1210,16 @@
     </w:p>
     <w:p>
       <w:pPr>
-        <w:pStyle w:val="ListParagraph"/>
-        <w:numPr>
-          <w:ilvl w:val="1"/>
-          <w:numId w:val="9"/>
-        </w:numPr>
-        <w:rPr>
-          <w:sz w:val="24"/>
-          <w:szCs w:val="24"/>
-        </w:rPr>
-      </w:pPr>
-      <w:r>
-        <w:rPr>
-          <w:sz w:val="24"/>
-          <w:szCs w:val="24"/>
-        </w:rPr>
-        <w:t xml:space="preserve">Add Component &gt; Mesh &gt; </w:t>
-      </w:r>
-      <w:r>
-        <w:rPr>
-          <w:sz w:val="24"/>
-          <w:szCs w:val="24"/>
-        </w:rPr>
-        <w:t>Mesh Renderer</w:t>
-      </w:r>
-      <w:r>
-        <w:rPr>
-          <w:sz w:val="24"/>
-          <w:szCs w:val="24"/>
-        </w:rPr>
-        <w:t>.</w:t>
-      </w:r>
-    </w:p>
-    <w:p>
-      <w:pPr>
-        <w:pStyle w:val="ListParagraph"/>
-        <w:numPr>
-          <w:ilvl w:val="2"/>
-          <w:numId w:val="9"/>
-        </w:numPr>
-        <w:rPr>
-          <w:sz w:val="24"/>
-          <w:szCs w:val="24"/>
-        </w:rPr>
-      </w:pPr>
-      <w:r>
-        <w:rPr>
-          <w:sz w:val="24"/>
-          <w:szCs w:val="24"/>
-        </w:rPr>
-        <w:t xml:space="preserve">Materials &gt; </w:t>
-      </w:r>
-      <w:r>
-        <w:rPr>
-          <w:sz w:val="24"/>
-          <w:szCs w:val="24"/>
-        </w:rPr>
-        <w:t xml:space="preserve">change </w:t>
-      </w:r>
-      <w:r>
-        <w:rPr>
-          <w:b/>
-          <w:sz w:val="24"/>
-          <w:szCs w:val="24"/>
-        </w:rPr>
-        <w:t>Element 0</w:t>
-      </w:r>
-      <w:r>
-        <w:rPr>
-          <w:sz w:val="24"/>
-          <w:szCs w:val="24"/>
-        </w:rPr>
-        <w:t xml:space="preserve"> to </w:t>
-      </w:r>
-      <w:r>
-        <w:rPr>
-          <w:color w:val="C45911" w:themeColor="accent2" w:themeShade="BF"/>
-          <w:sz w:val="24"/>
-          <w:szCs w:val="24"/>
-        </w:rPr>
-        <w:t>unlit_vertex_color</w:t>
-      </w:r>
-      <w:r>
-        <w:rPr>
-          <w:sz w:val="24"/>
-          <w:szCs w:val="24"/>
-        </w:rPr>
-        <w:t>.</w:t>
-      </w:r>
-    </w:p>
-    <w:p>
-      <w:pPr>
-        <w:pStyle w:val="ListParagraph"/>
-        <w:numPr>
-          <w:ilvl w:val="1"/>
-          <w:numId w:val="9"/>
-        </w:numPr>
-        <w:rPr>
-          <w:sz w:val="24"/>
-          <w:szCs w:val="24"/>
-        </w:rPr>
-      </w:pPr>
-      <w:r>
-        <w:rPr>
-          <w:sz w:val="24"/>
-          <w:szCs w:val="24"/>
-        </w:rPr>
-        <w:t>Add Component &gt; Physics &gt; Mesh Collider.</w:t>
+        <w:pStyle w:val="Heading2"/>
+      </w:pPr>
+      <w:r>
+        <w:t xml:space="preserve">add </w:t>
+      </w:r>
+      <w:r>
+        <w:t xml:space="preserve">the </w:t>
+      </w:r>
+      <w:r>
+        <w:t>workshop game manager prefab</w:t>
       </w:r>
     </w:p>
     <w:p>
@@ -1071,50 +1239,44 @@
           <w:sz w:val="24"/>
           <w:szCs w:val="24"/>
         </w:rPr>
-        <w:t xml:space="preserve">Scene hierarchy &gt; </w:t>
-      </w:r>
-      <w:r>
-        <w:rPr>
-          <w:color w:val="000000" w:themeColor="text1"/>
-          <w:sz w:val="24"/>
-          <w:szCs w:val="24"/>
-        </w:rPr>
-        <w:t xml:space="preserve">Create </w:t>
-      </w:r>
-      <w:r>
-        <w:rPr>
-          <w:sz w:val="24"/>
-          <w:szCs w:val="24"/>
-        </w:rPr>
-        <w:t>&gt; Create Empty.</w:t>
-      </w:r>
-    </w:p>
-    <w:p>
-      <w:pPr>
-        <w:pStyle w:val="ListParagraph"/>
-        <w:numPr>
-          <w:ilvl w:val="1"/>
-          <w:numId w:val="9"/>
-        </w:numPr>
-        <w:rPr>
-          <w:sz w:val="24"/>
-          <w:szCs w:val="24"/>
-        </w:rPr>
-      </w:pPr>
-      <w:r>
-        <w:rPr>
-          <w:sz w:val="24"/>
-          <w:szCs w:val="24"/>
-        </w:rPr>
-        <w:t xml:space="preserve">Rename to </w:t>
-      </w:r>
-      <w:r>
-        <w:rPr>
-          <w:color w:val="538135" w:themeColor="accent6" w:themeShade="BF"/>
-          <w:sz w:val="24"/>
-          <w:szCs w:val="24"/>
-        </w:rPr>
-        <w:t>GUI</w:t>
+        <w:t xml:space="preserve">Edit &gt; Project Settings &gt; Physics &gt; </w:t>
+      </w:r>
+      <w:r>
+        <w:rPr>
+          <w:sz w:val="24"/>
+          <w:szCs w:val="24"/>
+        </w:rPr>
+        <w:t xml:space="preserve">Gravity &gt; change </w:t>
+      </w:r>
+      <w:r>
+        <w:rPr>
+          <w:b/>
+          <w:sz w:val="24"/>
+          <w:szCs w:val="24"/>
+        </w:rPr>
+        <w:t>Y</w:t>
+      </w:r>
+      <w:r>
+        <w:rPr>
+          <w:sz w:val="24"/>
+          <w:szCs w:val="24"/>
+        </w:rPr>
+        <w:t xml:space="preserve"> component </w:t>
+      </w:r>
+      <w:r>
+        <w:rPr>
+          <w:sz w:val="24"/>
+          <w:szCs w:val="24"/>
+        </w:rPr>
+        <w:t xml:space="preserve">to </w:t>
+      </w:r>
+      <w:r>
+        <w:rPr>
+          <w:color w:val="C45911" w:themeColor="accent2" w:themeShade="BF"/>
+          <w:sz w:val="24"/>
+          <w:szCs w:val="24"/>
+        </w:rPr>
+        <w:t>-1</w:t>
       </w:r>
       <w:r>
         <w:rPr>
@@ -1122,70 +1284,6 @@
           <w:szCs w:val="24"/>
         </w:rPr>
         <w:t>.</w:t>
-      </w:r>
-    </w:p>
-    <w:p>
-      <w:pPr>
-        <w:pStyle w:val="ListParagraph"/>
-        <w:numPr>
-          <w:ilvl w:val="1"/>
-          <w:numId w:val="9"/>
-        </w:numPr>
-        <w:rPr>
-          <w:sz w:val="24"/>
-          <w:szCs w:val="24"/>
-        </w:rPr>
-      </w:pPr>
-      <w:r>
-        <w:rPr>
-          <w:sz w:val="24"/>
-          <w:szCs w:val="24"/>
-        </w:rPr>
-        <w:t xml:space="preserve">TangoSDK &gt; Examples &gt; ExperimentalMeshBuilderWithColor &gt; Scripts &gt; </w:t>
-      </w:r>
-      <w:r>
-        <w:rPr>
-          <w:sz w:val="24"/>
-          <w:szCs w:val="24"/>
-        </w:rPr>
-        <w:t xml:space="preserve">add </w:t>
-      </w:r>
-      <w:r>
-        <w:rPr>
-          <w:color w:val="C45911" w:themeColor="accent2" w:themeShade="BF"/>
-          <w:sz w:val="24"/>
-          <w:szCs w:val="24"/>
-        </w:rPr>
-        <w:t>Mesh</w:t>
-      </w:r>
-      <w:r>
-        <w:rPr>
-          <w:color w:val="C45911" w:themeColor="accent2" w:themeShade="BF"/>
-          <w:sz w:val="24"/>
-          <w:szCs w:val="24"/>
-        </w:rPr>
-        <w:t>BuilderWithColorGUIController</w:t>
-      </w:r>
-      <w:r>
-        <w:rPr>
-          <w:sz w:val="24"/>
-          <w:szCs w:val="24"/>
-        </w:rPr>
-        <w:t>.</w:t>
-      </w:r>
-    </w:p>
-    <w:p>
-      <w:pPr>
-        <w:pStyle w:val="Heading2"/>
-      </w:pPr>
-      <w:r>
-        <w:t xml:space="preserve">add </w:t>
-      </w:r>
-      <w:r>
-        <w:t xml:space="preserve">the </w:t>
-      </w:r>
-      <w:r>
-        <w:t>workshop game manager prefab</w:t>
       </w:r>
     </w:p>
     <w:p>
@@ -1205,51 +1303,57 @@
           <w:sz w:val="24"/>
           <w:szCs w:val="24"/>
         </w:rPr>
-        <w:t xml:space="preserve">Edit &gt; Project Settings &gt; Physics &gt; </w:t>
-      </w:r>
-      <w:r>
-        <w:rPr>
-          <w:sz w:val="24"/>
-          <w:szCs w:val="24"/>
-        </w:rPr>
-        <w:t xml:space="preserve">Gravity &gt; change </w:t>
-      </w:r>
-      <w:r>
-        <w:rPr>
-          <w:b/>
-          <w:sz w:val="24"/>
-          <w:szCs w:val="24"/>
-        </w:rPr>
-        <w:t>Y</w:t>
-      </w:r>
-      <w:r>
-        <w:rPr>
-          <w:sz w:val="24"/>
-          <w:szCs w:val="24"/>
-        </w:rPr>
-        <w:t xml:space="preserve"> component </w:t>
-      </w:r>
-      <w:r>
-        <w:rPr>
-          <w:sz w:val="24"/>
-          <w:szCs w:val="24"/>
-        </w:rPr>
-        <w:t xml:space="preserve">to </w:t>
-      </w:r>
-      <w:r>
-        <w:rPr>
-          <w:color w:val="C45911" w:themeColor="accent2" w:themeShade="BF"/>
-          <w:sz w:val="24"/>
-          <w:szCs w:val="24"/>
-        </w:rPr>
-        <w:t>-1</w:t>
-      </w:r>
-      <w:r>
-        <w:rPr>
-          <w:sz w:val="24"/>
-          <w:szCs w:val="24"/>
-        </w:rPr>
-        <w:t>.</w:t>
+        <w:t xml:space="preserve">Assets &gt; </w:t>
+      </w:r>
+      <w:r>
+        <w:rPr>
+          <w:sz w:val="24"/>
+          <w:szCs w:val="24"/>
+        </w:rPr>
+        <w:t xml:space="preserve">TangoWorkshop </w:t>
+      </w:r>
+      <w:r>
+        <w:rPr>
+          <w:sz w:val="24"/>
+          <w:szCs w:val="24"/>
+        </w:rPr>
+        <w:t xml:space="preserve">&gt; Prefabs </w:t>
+      </w:r>
+      <w:r>
+        <w:rPr>
+          <w:sz w:val="24"/>
+          <w:szCs w:val="24"/>
+        </w:rPr>
+        <w:t>&gt;</w:t>
+      </w:r>
+      <w:r>
+        <w:rPr>
+          <w:sz w:val="24"/>
+          <w:szCs w:val="24"/>
+        </w:rPr>
+        <w:t xml:space="preserve"> add</w:t>
+      </w:r>
+      <w:r>
+        <w:rPr>
+          <w:sz w:val="24"/>
+          <w:szCs w:val="24"/>
+        </w:rPr>
+        <w:t xml:space="preserve"> </w:t>
+      </w:r>
+      <w:r>
+        <w:rPr>
+          <w:color w:val="002783"/>
+          <w:sz w:val="24"/>
+          <w:szCs w:val="24"/>
+        </w:rPr>
+        <w:t xml:space="preserve">Game Manager </w:t>
+      </w:r>
+      <w:r>
+        <w:rPr>
+          <w:sz w:val="24"/>
+          <w:szCs w:val="24"/>
+        </w:rPr>
+        <w:t>to the scene.</w:t>
       </w:r>
     </w:p>
     <w:p>
@@ -1269,57 +1373,7 @@
           <w:sz w:val="24"/>
           <w:szCs w:val="24"/>
         </w:rPr>
-        <w:t xml:space="preserve">Assets &gt; </w:t>
-      </w:r>
-      <w:r>
-        <w:rPr>
-          <w:sz w:val="24"/>
-          <w:szCs w:val="24"/>
-        </w:rPr>
-        <w:t xml:space="preserve">TangoWorkshop </w:t>
-      </w:r>
-      <w:r>
-        <w:rPr>
-          <w:sz w:val="24"/>
-          <w:szCs w:val="24"/>
-        </w:rPr>
-        <w:t xml:space="preserve">&gt; Prefabs </w:t>
-      </w:r>
-      <w:r>
-        <w:rPr>
-          <w:sz w:val="24"/>
-          <w:szCs w:val="24"/>
-        </w:rPr>
-        <w:t>&gt;</w:t>
-      </w:r>
-      <w:r>
-        <w:rPr>
-          <w:sz w:val="24"/>
-          <w:szCs w:val="24"/>
-        </w:rPr>
-        <w:t xml:space="preserve"> add</w:t>
-      </w:r>
-      <w:r>
-        <w:rPr>
-          <w:sz w:val="24"/>
-          <w:szCs w:val="24"/>
-        </w:rPr>
-        <w:t xml:space="preserve"> </w:t>
-      </w:r>
-      <w:r>
-        <w:rPr>
-          <w:color w:val="002783"/>
-          <w:sz w:val="24"/>
-          <w:szCs w:val="24"/>
-        </w:rPr>
-        <w:t xml:space="preserve">Game Manager </w:t>
-      </w:r>
-      <w:r>
-        <w:rPr>
-          <w:sz w:val="24"/>
-          <w:szCs w:val="24"/>
-        </w:rPr>
-        <w:t>to the scene.</w:t>
+        <w:t>File &gt; Save Scene &gt; choose a filename for the scene.</w:t>
       </w:r>
     </w:p>
     <w:p>
@@ -1339,26 +1393,6 @@
           <w:sz w:val="24"/>
           <w:szCs w:val="24"/>
         </w:rPr>
-        <w:t>File &gt; Save Scene &gt; choose a filename for the scene.</w:t>
-      </w:r>
-    </w:p>
-    <w:p>
-      <w:pPr>
-        <w:pStyle w:val="ListParagraph"/>
-        <w:numPr>
-          <w:ilvl w:val="0"/>
-          <w:numId w:val="9"/>
-        </w:numPr>
-        <w:rPr>
-          <w:sz w:val="24"/>
-          <w:szCs w:val="24"/>
-        </w:rPr>
-      </w:pPr>
-      <w:r>
-        <w:rPr>
-          <w:sz w:val="24"/>
-          <w:szCs w:val="24"/>
-        </w:rPr>
         <w:t xml:space="preserve">File &gt; Build </w:t>
       </w:r>
       <w:r>
@@ -1502,15 +1536,129 @@
           <w:sz w:val="24"/>
           <w:szCs w:val="24"/>
         </w:rPr>
-        <w:t xml:space="preserve">Delete </w:t>
-      </w:r>
-      <w:r>
-        <w:rPr>
-          <w:color w:val="538135" w:themeColor="accent6" w:themeShade="BF"/>
-          <w:sz w:val="24"/>
-          <w:szCs w:val="24"/>
-        </w:rPr>
-        <w:t>Tango Delta Camera</w:t>
+        <w:t xml:space="preserve">Hierarchy tab &gt; select </w:t>
+      </w:r>
+      <w:r>
+        <w:rPr>
+          <w:color w:val="002783"/>
+          <w:sz w:val="24"/>
+          <w:szCs w:val="24"/>
+        </w:rPr>
+        <w:t>Tango Camera</w:t>
+      </w:r>
+      <w:r>
+        <w:rPr>
+          <w:sz w:val="24"/>
+          <w:szCs w:val="24"/>
+        </w:rPr>
+        <w:t>.</w:t>
+      </w:r>
+    </w:p>
+    <w:p>
+      <w:pPr>
+        <w:pStyle w:val="ListParagraph"/>
+        <w:numPr>
+          <w:ilvl w:val="1"/>
+          <w:numId w:val="10"/>
+        </w:numPr>
+        <w:rPr>
+          <w:sz w:val="24"/>
+          <w:szCs w:val="24"/>
+        </w:rPr>
+      </w:pPr>
+      <w:r>
+        <w:rPr>
+          <w:sz w:val="24"/>
+          <w:szCs w:val="24"/>
+        </w:rPr>
+        <w:t xml:space="preserve">Inspector tab &gt; </w:t>
+      </w:r>
+      <w:r>
+        <w:rPr>
+          <w:sz w:val="24"/>
+          <w:szCs w:val="24"/>
+        </w:rPr>
+        <w:t xml:space="preserve">Camera &gt; Clipping Planes &gt; </w:t>
+      </w:r>
+      <w:r>
+        <w:rPr>
+          <w:sz w:val="24"/>
+          <w:szCs w:val="24"/>
+        </w:rPr>
+        <w:t>i</w:t>
+      </w:r>
+      <w:r>
+        <w:rPr>
+          <w:sz w:val="24"/>
+          <w:szCs w:val="24"/>
+        </w:rPr>
+        <w:t xml:space="preserve">ncrease </w:t>
+      </w:r>
+      <w:r>
+        <w:rPr>
+          <w:b/>
+          <w:sz w:val="24"/>
+          <w:szCs w:val="24"/>
+        </w:rPr>
+        <w:t>Far</w:t>
+      </w:r>
+      <w:r>
+        <w:rPr>
+          <w:sz w:val="24"/>
+          <w:szCs w:val="24"/>
+        </w:rPr>
+        <w:t xml:space="preserve"> to </w:t>
+      </w:r>
+      <w:r>
+        <w:rPr>
+          <w:color w:val="C45911" w:themeColor="accent2" w:themeShade="BF"/>
+          <w:sz w:val="24"/>
+          <w:szCs w:val="24"/>
+        </w:rPr>
+        <w:t>10</w:t>
+      </w:r>
+      <w:r>
+        <w:rPr>
+          <w:color w:val="C45911" w:themeColor="accent2" w:themeShade="BF"/>
+          <w:sz w:val="24"/>
+          <w:szCs w:val="24"/>
+        </w:rPr>
+        <w:t xml:space="preserve"> </w:t>
+      </w:r>
+      <w:r>
+        <w:rPr>
+          <w:sz w:val="24"/>
+          <w:szCs w:val="24"/>
+        </w:rPr>
+        <w:t>(or larger).</w:t>
+      </w:r>
+    </w:p>
+    <w:p>
+      <w:pPr>
+        <w:pStyle w:val="ListParagraph"/>
+        <w:numPr>
+          <w:ilvl w:val="1"/>
+          <w:numId w:val="10"/>
+        </w:numPr>
+        <w:rPr>
+          <w:sz w:val="24"/>
+          <w:szCs w:val="24"/>
+        </w:rPr>
+      </w:pPr>
+      <w:r>
+        <w:rPr>
+          <w:sz w:val="24"/>
+          <w:szCs w:val="24"/>
+        </w:rPr>
+        <w:t xml:space="preserve">Inspector tab &gt; Add Component &gt; search for and add </w:t>
+      </w:r>
+      <w:r>
+        <w:rPr>
+          <w:color w:val="C45911" w:themeColor="accent2" w:themeShade="BF"/>
+          <w:sz w:val="24"/>
+          <w:szCs w:val="24"/>
+        </w:rPr>
+        <w:t>Tango AR Screen</w:t>
       </w:r>
       <w:r>
         <w:rPr>
@@ -1537,29 +1685,100 @@
           <w:sz w:val="24"/>
           <w:szCs w:val="24"/>
         </w:rPr>
-        <w:t>Assets &gt; TangoPrefabs &gt;</w:t>
-      </w:r>
-      <w:r>
-        <w:rPr>
-          <w:sz w:val="24"/>
-          <w:szCs w:val="24"/>
-        </w:rPr>
-        <w:t xml:space="preserve"> add</w:t>
-      </w:r>
-      <w:r>
-        <w:rPr>
-          <w:sz w:val="24"/>
-          <w:szCs w:val="24"/>
+        <w:t>File &gt; Build &amp; Run.</w:t>
+      </w:r>
+    </w:p>
+    <w:p>
+      <w:pPr>
+        <w:rPr>
+          <w:rStyle w:val="IntenseReference"/>
+        </w:rPr>
+      </w:pPr>
+      <w:r>
+        <w:rPr>
+          <w:rStyle w:val="IntenseReference"/>
+        </w:rPr>
+        <w:t xml:space="preserve">2.1 - </w:t>
+      </w:r>
+      <w:r>
+        <w:rPr>
+          <w:rStyle w:val="IntenseReference"/>
+        </w:rPr>
+        <w:t xml:space="preserve">The camera’s RGB video </w:t>
+      </w:r>
+      <w:r>
+        <w:rPr>
+          <w:rStyle w:val="IntenseReference"/>
+        </w:rPr>
+        <w:t xml:space="preserve">now appears behind the less </w:t>
+      </w:r>
+      <w:r>
+        <w:rPr>
+          <w:rStyle w:val="IntenseReference"/>
+        </w:rPr>
+        <w:t>accurate</w:t>
+      </w:r>
+      <w:r>
+        <w:rPr>
+          <w:rStyle w:val="IntenseReference"/>
+        </w:rPr>
+        <w:t xml:space="preserve"> Dynamic</w:t>
+      </w:r>
+      <w:r>
+        <w:rPr>
+          <w:rStyle w:val="IntenseReference"/>
         </w:rPr>
         <w:t xml:space="preserve"> </w:t>
       </w:r>
       <w:r>
         <w:rPr>
-          <w:color w:val="002783"/>
-          <w:sz w:val="24"/>
-          <w:szCs w:val="24"/>
-        </w:rPr>
-        <w:t>Tango AR Camera</w:t>
+          <w:rStyle w:val="IntenseReference"/>
+        </w:rPr>
+        <w:t>Mesh.</w:t>
+      </w:r>
+    </w:p>
+    <w:p>
+      <w:pPr>
+        <w:pStyle w:val="Heading2"/>
+      </w:pPr>
+      <w:r>
+        <w:t>extract rgb video as a render texture</w:t>
+      </w:r>
+    </w:p>
+    <w:p>
+      <w:pPr>
+        <w:pStyle w:val="ListParagraph"/>
+        <w:numPr>
+          <w:ilvl w:val="0"/>
+          <w:numId w:val="10"/>
+        </w:numPr>
+        <w:rPr>
+          <w:sz w:val="24"/>
+          <w:szCs w:val="24"/>
+        </w:rPr>
+      </w:pPr>
+      <w:r>
+        <w:rPr>
+          <w:color w:val="538135" w:themeColor="accent6" w:themeShade="BF"/>
+          <w:sz w:val="24"/>
+          <w:szCs w:val="24"/>
+        </w:rPr>
+        <w:t xml:space="preserve">Tango Manager </w:t>
+      </w:r>
+      <w:r>
+        <w:rPr>
+          <w:sz w:val="24"/>
+          <w:szCs w:val="24"/>
+        </w:rPr>
+        <w:t xml:space="preserve">&gt; uncheck </w:t>
+      </w:r>
+      <w:r>
+        <w:rPr>
+          <w:b/>
+          <w:sz w:val="24"/>
+          <w:szCs w:val="24"/>
+        </w:rPr>
+        <w:t>Generate Color</w:t>
       </w:r>
       <w:r>
         <w:rPr>
@@ -1567,6 +1786,33 @@
           <w:szCs w:val="24"/>
         </w:rPr>
         <w:t>.</w:t>
+      </w:r>
+    </w:p>
+    <w:p>
+      <w:pPr>
+        <w:pStyle w:val="ListParagraph"/>
+        <w:numPr>
+          <w:ilvl w:val="0"/>
+          <w:numId w:val="10"/>
+        </w:numPr>
+        <w:rPr>
+          <w:sz w:val="24"/>
+          <w:szCs w:val="24"/>
+        </w:rPr>
+      </w:pPr>
+      <w:r>
+        <w:rPr>
+          <w:sz w:val="24"/>
+          <w:szCs w:val="24"/>
+        </w:rPr>
+        <w:t xml:space="preserve">Project tab &gt; </w:t>
+      </w:r>
+      <w:r>
+        <w:rPr>
+          <w:sz w:val="24"/>
+          <w:szCs w:val="24"/>
+        </w:rPr>
+        <w:t>Assets &gt; Tango Workshop &gt; Textures &gt; Create &gt; Render Texture.</w:t>
       </w:r>
     </w:p>
     <w:p>
@@ -1586,172 +1832,23 @@
           <w:sz w:val="24"/>
           <w:szCs w:val="24"/>
         </w:rPr>
-        <w:t xml:space="preserve">Camera &gt; Clipping Planes &gt; </w:t>
-      </w:r>
-      <w:r>
-        <w:rPr>
-          <w:sz w:val="24"/>
-          <w:szCs w:val="24"/>
-        </w:rPr>
-        <w:t>i</w:t>
-      </w:r>
-      <w:r>
-        <w:rPr>
-          <w:sz w:val="24"/>
-          <w:szCs w:val="24"/>
-        </w:rPr>
-        <w:t xml:space="preserve">ncrease </w:t>
-      </w:r>
-      <w:r>
-        <w:rPr>
-          <w:b/>
-          <w:sz w:val="24"/>
-          <w:szCs w:val="24"/>
-        </w:rPr>
-        <w:t>Far</w:t>
-      </w:r>
-      <w:r>
-        <w:rPr>
-          <w:sz w:val="24"/>
-          <w:szCs w:val="24"/>
-        </w:rPr>
-        <w:t xml:space="preserve"> to </w:t>
-      </w:r>
-      <w:r>
-        <w:rPr>
-          <w:color w:val="C45911" w:themeColor="accent2" w:themeShade="BF"/>
-          <w:sz w:val="24"/>
-          <w:szCs w:val="24"/>
-        </w:rPr>
-        <w:t>10</w:t>
-      </w:r>
-      <w:r>
-        <w:rPr>
-          <w:color w:val="C45911" w:themeColor="accent2" w:themeShade="BF"/>
-          <w:sz w:val="24"/>
-          <w:szCs w:val="24"/>
-        </w:rPr>
-        <w:t xml:space="preserve"> </w:t>
-      </w:r>
-      <w:r>
-        <w:rPr>
-          <w:sz w:val="24"/>
-          <w:szCs w:val="24"/>
-        </w:rPr>
-        <w:t>(or larger).</w:t>
-      </w:r>
-    </w:p>
-    <w:p>
-      <w:pPr>
-        <w:pStyle w:val="ListParagraph"/>
-        <w:numPr>
-          <w:ilvl w:val="0"/>
-          <w:numId w:val="10"/>
-        </w:numPr>
-        <w:rPr>
-          <w:sz w:val="24"/>
-          <w:szCs w:val="24"/>
-        </w:rPr>
-      </w:pPr>
-      <w:r>
-        <w:rPr>
-          <w:sz w:val="24"/>
-          <w:szCs w:val="24"/>
-        </w:rPr>
-        <w:t>File &gt; Build &amp; Run.</w:t>
-      </w:r>
-    </w:p>
-    <w:p>
-      <w:pPr>
-        <w:rPr>
-          <w:rStyle w:val="IntenseReference"/>
-        </w:rPr>
-      </w:pPr>
-      <w:r>
-        <w:rPr>
-          <w:rStyle w:val="IntenseReference"/>
-        </w:rPr>
-        <w:t xml:space="preserve">2.1 - </w:t>
-      </w:r>
-      <w:r>
-        <w:rPr>
-          <w:rStyle w:val="IntenseReference"/>
-        </w:rPr>
-        <w:t xml:space="preserve">The camera’s RGB video </w:t>
-      </w:r>
-      <w:r>
-        <w:rPr>
-          <w:rStyle w:val="IntenseReference"/>
-        </w:rPr>
-        <w:t xml:space="preserve">now appears behind the less </w:t>
-      </w:r>
-      <w:r>
-        <w:rPr>
-          <w:rStyle w:val="IntenseReference"/>
-        </w:rPr>
-        <w:t>accurate</w:t>
-      </w:r>
-      <w:r>
-        <w:rPr>
-          <w:rStyle w:val="IntenseReference"/>
-        </w:rPr>
-        <w:t xml:space="preserve"> Dynamic</w:t>
-      </w:r>
-      <w:r>
-        <w:rPr>
-          <w:rStyle w:val="IntenseReference"/>
-        </w:rPr>
-        <w:t xml:space="preserve"> </w:t>
-      </w:r>
-      <w:r>
-        <w:rPr>
-          <w:rStyle w:val="IntenseReference"/>
-        </w:rPr>
-        <w:t>Mesh.</w:t>
-      </w:r>
-    </w:p>
-    <w:p>
-      <w:pPr>
-        <w:pStyle w:val="Heading2"/>
-      </w:pPr>
-      <w:r>
-        <w:t>extract rgb video as a render texture</w:t>
-      </w:r>
-    </w:p>
-    <w:p>
-      <w:pPr>
-        <w:pStyle w:val="ListParagraph"/>
-        <w:numPr>
-          <w:ilvl w:val="0"/>
-          <w:numId w:val="10"/>
-        </w:numPr>
-        <w:rPr>
-          <w:sz w:val="24"/>
-          <w:szCs w:val="24"/>
-        </w:rPr>
-      </w:pPr>
+        <w:t xml:space="preserve">Rename to </w:t>
+      </w:r>
       <w:r>
         <w:rPr>
           <w:color w:val="538135" w:themeColor="accent6" w:themeShade="BF"/>
           <w:sz w:val="24"/>
           <w:szCs w:val="24"/>
         </w:rPr>
-        <w:t xml:space="preserve">Tango Manager </w:t>
-      </w:r>
-      <w:r>
-        <w:rPr>
-          <w:sz w:val="24"/>
-          <w:szCs w:val="24"/>
-        </w:rPr>
-        <w:t xml:space="preserve">&gt; uncheck </w:t>
-      </w:r>
-      <w:r>
-        <w:rPr>
-          <w:b/>
-          <w:sz w:val="24"/>
-          <w:szCs w:val="24"/>
-        </w:rPr>
-        <w:t>Generate Color</w:t>
+        <w:t>VideoRGB</w:t>
+      </w:r>
+      <w:r>
+        <w:rPr>
+          <w:color w:val="538135" w:themeColor="accent6" w:themeShade="BF"/>
+          <w:sz w:val="24"/>
+          <w:szCs w:val="24"/>
+        </w:rPr>
+        <w:t>Texture</w:t>
       </w:r>
       <w:r>
         <w:rPr>
@@ -1759,26 +1856,6 @@
           <w:szCs w:val="24"/>
         </w:rPr>
         <w:t>.</w:t>
-      </w:r>
-    </w:p>
-    <w:p>
-      <w:pPr>
-        <w:pStyle w:val="ListParagraph"/>
-        <w:numPr>
-          <w:ilvl w:val="0"/>
-          <w:numId w:val="10"/>
-        </w:numPr>
-        <w:rPr>
-          <w:sz w:val="24"/>
-          <w:szCs w:val="24"/>
-        </w:rPr>
-      </w:pPr>
-      <w:r>
-        <w:rPr>
-          <w:sz w:val="24"/>
-          <w:szCs w:val="24"/>
-        </w:rPr>
-        <w:t>Assets &gt; Tango Workshop &gt; Textures &gt; Create &gt; Render Texture.</w:t>
       </w:r>
     </w:p>
     <w:p>
@@ -1798,37 +1875,36 @@
           <w:sz w:val="24"/>
           <w:szCs w:val="24"/>
         </w:rPr>
-        <w:t xml:space="preserve">Rename to </w:t>
-      </w:r>
-      <w:r>
-        <w:rPr>
-          <w:color w:val="538135" w:themeColor="accent6" w:themeShade="BF"/>
-          <w:sz w:val="24"/>
-          <w:szCs w:val="24"/>
-        </w:rPr>
-        <w:t>VideoRGB</w:t>
-      </w:r>
-      <w:r>
-        <w:rPr>
-          <w:color w:val="538135" w:themeColor="accent6" w:themeShade="BF"/>
-          <w:sz w:val="24"/>
-          <w:szCs w:val="24"/>
-        </w:rPr>
-        <w:t>Texture</w:t>
-      </w:r>
-      <w:r>
-        <w:rPr>
-          <w:sz w:val="24"/>
-          <w:szCs w:val="24"/>
-        </w:rPr>
-        <w:t>.</w:t>
+        <w:t xml:space="preserve">Change </w:t>
+      </w:r>
+      <w:r>
+        <w:rPr>
+          <w:b/>
+          <w:sz w:val="24"/>
+          <w:szCs w:val="24"/>
+        </w:rPr>
+        <w:t>Size</w:t>
+      </w:r>
+      <w:r>
+        <w:rPr>
+          <w:sz w:val="24"/>
+          <w:szCs w:val="24"/>
+        </w:rPr>
+        <w:t xml:space="preserve"> </w:t>
+      </w:r>
+      <w:r>
+        <w:rPr>
+          <w:sz w:val="24"/>
+          <w:szCs w:val="24"/>
+        </w:rPr>
+        <w:t>to match device:</w:t>
       </w:r>
     </w:p>
     <w:p>
       <w:pPr>
         <w:pStyle w:val="ListParagraph"/>
         <w:numPr>
-          <w:ilvl w:val="1"/>
+          <w:ilvl w:val="2"/>
           <w:numId w:val="10"/>
         </w:numPr>
         <w:rPr>
@@ -1838,28 +1914,6 @@
       </w:pPr>
       <w:r>
         <w:rPr>
-          <w:sz w:val="24"/>
-          <w:szCs w:val="24"/>
-        </w:rPr>
-        <w:t xml:space="preserve">Change </w:t>
-      </w:r>
-      <w:r>
-        <w:rPr>
-          <w:b/>
-          <w:sz w:val="24"/>
-          <w:szCs w:val="24"/>
-        </w:rPr>
-        <w:t>Size</w:t>
-      </w:r>
-      <w:r>
-        <w:rPr>
-          <w:sz w:val="24"/>
-          <w:szCs w:val="24"/>
-        </w:rPr>
-        <w:t xml:space="preserve"> to </w:t>
-      </w:r>
-      <w:r>
-        <w:rPr>
           <w:color w:val="C45911" w:themeColor="accent2" w:themeShade="BF"/>
           <w:sz w:val="24"/>
           <w:szCs w:val="24"/>
@@ -1880,6 +1934,85 @@
           <w:szCs w:val="24"/>
         </w:rPr>
         <w:t>1200</w:t>
+      </w:r>
+      <w:r>
+        <w:rPr>
+          <w:color w:val="C45911" w:themeColor="accent2" w:themeShade="BF"/>
+          <w:sz w:val="24"/>
+          <w:szCs w:val="24"/>
+        </w:rPr>
+        <w:t xml:space="preserve"> </w:t>
+      </w:r>
+      <w:r>
+        <w:rPr>
+          <w:sz w:val="24"/>
+          <w:szCs w:val="24"/>
+        </w:rPr>
+        <w:t>for the Yellowstone development kit</w:t>
+      </w:r>
+      <w:r>
+        <w:rPr>
+          <w:sz w:val="24"/>
+          <w:szCs w:val="24"/>
+        </w:rPr>
+        <w:t xml:space="preserve"> (landscape)</w:t>
+      </w:r>
+      <w:r>
+        <w:rPr>
+          <w:sz w:val="24"/>
+          <w:szCs w:val="24"/>
+        </w:rPr>
+        <w:t>.</w:t>
+      </w:r>
+    </w:p>
+    <w:p>
+      <w:pPr>
+        <w:pStyle w:val="ListParagraph"/>
+        <w:numPr>
+          <w:ilvl w:val="2"/>
+          <w:numId w:val="10"/>
+        </w:numPr>
+        <w:rPr>
+          <w:sz w:val="24"/>
+          <w:szCs w:val="24"/>
+        </w:rPr>
+      </w:pPr>
+      <w:r>
+        <w:rPr>
+          <w:color w:val="C45911" w:themeColor="accent2" w:themeShade="BF"/>
+          <w:sz w:val="24"/>
+          <w:szCs w:val="24"/>
+        </w:rPr>
+        <w:t xml:space="preserve">1440 </w:t>
+      </w:r>
+      <w:r>
+        <w:rPr>
+          <w:sz w:val="24"/>
+          <w:szCs w:val="24"/>
+        </w:rPr>
+        <w:t>x</w:t>
+      </w:r>
+      <w:r>
+        <w:rPr>
+          <w:color w:val="C45911" w:themeColor="accent2" w:themeShade="BF"/>
+          <w:sz w:val="24"/>
+          <w:szCs w:val="24"/>
+        </w:rPr>
+        <w:t xml:space="preserve"> 2560 </w:t>
+      </w:r>
+      <w:r>
+        <w:rPr>
+          <w:sz w:val="24"/>
+          <w:szCs w:val="24"/>
+        </w:rPr>
+        <w:t>for the Lenovo Phab 2 Pro</w:t>
+      </w:r>
+      <w:r>
+        <w:rPr>
+          <w:sz w:val="24"/>
+          <w:szCs w:val="24"/>
+        </w:rPr>
+        <w:t xml:space="preserve"> (portrait)</w:t>
       </w:r>
       <w:r>
         <w:rPr>
@@ -2044,7 +2177,7 @@
           <w:sz w:val="24"/>
           <w:szCs w:val="24"/>
         </w:rPr>
-        <w:t>Line 136</w:t>
+        <w:t>Line 135</w:t>
       </w:r>
       <w:r>
         <w:rPr>
@@ -2144,8 +2277,8 @@
         </w:rPr>
         <w:drawing>
           <wp:inline distT="0" distB="0" distL="0" distR="0">
-            <wp:extent cx="5582429" cy="2000529"/>
-            <wp:effectExtent l="0" t="0" r="0" b="0"/>
+            <wp:extent cx="5239512" cy="1883664"/>
+            <wp:effectExtent l="0" t="0" r="0" b="2540"/>
             <wp:docPr id="5" name="Picture 5"/>
             <wp:cNvGraphicFramePr>
               <a:graphicFrameLocks xmlns:a="http://schemas.openxmlformats.org/drawingml/2006/main" noChangeAspect="1"/>
@@ -2159,16 +2292,6 @@
                   </pic:nvPicPr>
                   <pic:blipFill>
                     <a:blip r:embed="rId9">
-                      <a:clrChange>
-                        <a:clrFrom>
-                          <a:srgbClr val="FFFFFF"/>
-                        </a:clrFrom>
-                        <a:clrTo>
-                          <a:srgbClr val="FFFFFF">
-                            <a:alpha val="0"/>
-                          </a:srgbClr>
-                        </a:clrTo>
-                      </a:clrChange>
                       <a:extLst>
                         <a:ext uri="{28A0092B-C50C-407E-A947-70E740481C1C}">
                           <a14:useLocalDpi xmlns:a14="http://schemas.microsoft.com/office/drawing/2010/main" val="0"/>
@@ -2182,7 +2305,7 @@
                   <pic:spPr>
                     <a:xfrm>
                       <a:off x="0" y="0"/>
-                      <a:ext cx="5582429" cy="2000529"/>
+                      <a:ext cx="5239512" cy="1883664"/>
                     </a:xfrm>
                     <a:prstGeom prst="rect">
                       <a:avLst/>
@@ -2196,6 +2319,11 @@
       </w:r>
     </w:p>
     <w:p>
+      <w:r>
+        <w:br w:type="page"/>
+      </w:r>
+    </w:p>
+    <w:p>
       <w:pPr>
         <w:pStyle w:val="ListParagraph"/>
         <w:numPr>
@@ -2209,18 +2337,60 @@
       </w:pPr>
       <w:r>
         <w:rPr>
-          <w:color w:val="538135" w:themeColor="accent6" w:themeShade="BF"/>
-          <w:sz w:val="24"/>
-          <w:szCs w:val="24"/>
-        </w:rPr>
-        <w:t xml:space="preserve">Tango AR Camera </w:t>
-      </w:r>
-      <w:r>
-        <w:rPr>
-          <w:sz w:val="24"/>
-          <w:szCs w:val="24"/>
-        </w:rPr>
-        <w:t xml:space="preserve">&gt; Tango AR Screen (Script) &gt; change </w:t>
+          <w:sz w:val="24"/>
+          <w:szCs w:val="24"/>
+        </w:rPr>
+        <w:lastRenderedPageBreak/>
+        <w:t xml:space="preserve">Hierarchy tab &gt; select </w:t>
+      </w:r>
+      <w:r>
+        <w:rPr>
+          <w:color w:val="002783"/>
+          <w:sz w:val="24"/>
+          <w:szCs w:val="24"/>
+        </w:rPr>
+        <w:t>Tango Camera</w:t>
+      </w:r>
+      <w:r>
+        <w:rPr>
+          <w:sz w:val="24"/>
+          <w:szCs w:val="24"/>
+        </w:rPr>
+        <w:t>.</w:t>
+      </w:r>
+    </w:p>
+    <w:p>
+      <w:pPr>
+        <w:pStyle w:val="ListParagraph"/>
+        <w:numPr>
+          <w:ilvl w:val="1"/>
+          <w:numId w:val="10"/>
+        </w:numPr>
+        <w:rPr>
+          <w:sz w:val="24"/>
+          <w:szCs w:val="24"/>
+        </w:rPr>
+      </w:pPr>
+      <w:r>
+        <w:rPr>
+          <w:sz w:val="24"/>
+          <w:szCs w:val="24"/>
+        </w:rPr>
+        <w:t xml:space="preserve">Inspector tab &gt; </w:t>
+      </w:r>
+      <w:r>
+        <w:rPr>
+          <w:sz w:val="24"/>
+          <w:szCs w:val="24"/>
+        </w:rPr>
+        <w:t xml:space="preserve">Tango </w:t>
+      </w:r>
+      <w:r>
+        <w:rPr>
+          <w:sz w:val="24"/>
+          <w:szCs w:val="24"/>
+        </w:rPr>
+        <w:t xml:space="preserve">AR Screen (Script) &gt; change </w:t>
       </w:r>
       <w:r>
         <w:rPr>
@@ -2309,7 +2479,7 @@
           <w:sz w:val="24"/>
           <w:szCs w:val="24"/>
         </w:rPr>
-        <w:t>selected</w:t>
+        <w:t>visible in the preview window</w:t>
       </w:r>
       <w:r>
         <w:rPr>
@@ -2318,6 +2488,28 @@
         </w:rPr>
         <w:t>, press the editor play button.</w:t>
       </w:r>
+      <w:r>
+        <w:rPr>
+          <w:sz w:val="24"/>
+          <w:szCs w:val="24"/>
+        </w:rPr>
+        <w:t xml:space="preserve"> (Ignore </w:t>
+      </w:r>
+      <w:r>
+        <w:rPr>
+          <w:color w:val="FF0000"/>
+          <w:sz w:val="24"/>
+          <w:szCs w:val="24"/>
+        </w:rPr>
+        <w:t xml:space="preserve">NullReferenceException </w:t>
+      </w:r>
+      <w:r>
+        <w:rPr>
+          <w:sz w:val="24"/>
+          <w:szCs w:val="24"/>
+        </w:rPr>
+        <w:t>from MeshBuilderWithColorGUIController).</w:t>
+      </w:r>
     </w:p>
     <w:p>
       <w:pPr>
@@ -2379,7 +2571,6 @@
         <w:pStyle w:val="Heading2"/>
       </w:pPr>
       <w:r>
-        <w:lastRenderedPageBreak/>
         <w:t xml:space="preserve">write a shader to project the </w:t>
       </w:r>
       <w:r>
@@ -2401,6 +2592,13 @@
           <w:szCs w:val="24"/>
         </w:rPr>
       </w:pPr>
+      <w:r>
+        <w:rPr>
+          <w:sz w:val="24"/>
+          <w:szCs w:val="24"/>
+        </w:rPr>
+        <w:t xml:space="preserve">Project tab &gt; </w:t>
+      </w:r>
       <w:r>
         <w:rPr>
           <w:sz w:val="24"/>
@@ -2626,6 +2824,7 @@
           <w:sz w:val="24"/>
           <w:szCs w:val="24"/>
         </w:rPr>
+        <w:lastRenderedPageBreak/>
         <w:t xml:space="preserve">Change </w:t>
       </w:r>
       <w:r>
@@ -2862,7 +3061,6 @@
           <w:sz w:val="28"/>
           <w:szCs w:val="28"/>
         </w:rPr>
-        <w:lastRenderedPageBreak/>
         <w:t>part three</w:t>
       </w:r>
       <w:r>
@@ -3212,6 +3410,7 @@
         <w:rPr>
           <w:rStyle w:val="IntenseReference"/>
         </w:rPr>
+        <w:lastRenderedPageBreak/>
         <w:t xml:space="preserve">3.1 - </w:t>
       </w:r>
       <w:r>
@@ -3241,23 +3440,9 @@
     </w:p>
     <w:p>
       <w:pPr>
-        <w:rPr>
-          <w:rStyle w:val="IntenseReference"/>
-        </w:rPr>
-      </w:pPr>
-      <w:r>
-        <w:rPr>
-          <w:rStyle w:val="IntenseReference"/>
-        </w:rPr>
-        <w:br w:type="page"/>
-      </w:r>
-    </w:p>
-    <w:p>
-      <w:pPr>
         <w:pStyle w:val="Heading2"/>
       </w:pPr>
       <w:r>
-        <w:lastRenderedPageBreak/>
         <w:t>create a dartboard game that detects walls using tango point cloud</w:t>
       </w:r>
     </w:p>
@@ -3726,6 +3911,11 @@
       </w:r>
     </w:p>
     <w:p>
+      <w:r>
+        <w:br w:type="page"/>
+      </w:r>
+    </w:p>
+    <w:p>
       <w:pPr>
         <w:pStyle w:val="ListParagraph"/>
         <w:numPr>
@@ -3737,11 +3927,14 @@
           <w:szCs w:val="24"/>
         </w:rPr>
       </w:pPr>
-      <w:r>
-        <w:rPr>
-          <w:sz w:val="24"/>
-          <w:szCs w:val="24"/>
-        </w:rPr>
+      <w:bookmarkStart w:id="0" w:name="_GoBack"/>
+      <w:bookmarkEnd w:id="0"/>
+      <w:r>
+        <w:rPr>
+          <w:sz w:val="24"/>
+          <w:szCs w:val="24"/>
+        </w:rPr>
+        <w:lastRenderedPageBreak/>
         <w:t xml:space="preserve">Line </w:t>
       </w:r>
       <w:r>
@@ -3852,9 +4045,6 @@
           </wp:inline>
         </w:drawing>
       </w:r>
-      <w:r>
-        <w:br w:type="page"/>
-      </w:r>
     </w:p>
     <w:p>
       <w:pPr>
@@ -3873,7 +4063,6 @@
           <w:sz w:val="24"/>
           <w:szCs w:val="24"/>
         </w:rPr>
-        <w:lastRenderedPageBreak/>
         <w:t>Line 135:</w:t>
       </w:r>
       <w:r>
@@ -4069,7 +4258,7 @@
 </file>
 
 <file path=word/endnotes.xml><?xml version="1.0" encoding="utf-8"?>
-<w:endnotes xmlns:wpc="http://schemas.microsoft.com/office/word/2010/wordprocessingCanvas" xmlns:cx="http://schemas.microsoft.com/office/drawing/2014/chartex" xmlns:cx1="http://schemas.microsoft.com/office/drawing/2015/9/8/chartex" xmlns:cx2="http://schemas.microsoft.com/office/drawing/2015/10/21/chartex" xmlns:mc="http://schemas.openxmlformats.org/markup-compatibility/2006" xmlns:o="urn:schemas-microsoft-com:office:office" xmlns:r="http://schemas.openxmlformats.org/officeDocument/2006/relationships" xmlns:m="http://schemas.openxmlformats.org/officeDocument/2006/math" xmlns:v="urn:schemas-microsoft-com:vml" xmlns:wp14="http://schemas.microsoft.com/office/word/2010/wordprocessingDrawing" xmlns:wp="http://schemas.openxmlformats.org/drawingml/2006/wordprocessingDrawing" xmlns:w10="urn:schemas-microsoft-com:office:word" xmlns:w="http://schemas.openxmlformats.org/wordprocessingml/2006/main" xmlns:w14="http://schemas.microsoft.com/office/word/2010/wordml" xmlns:w15="http://schemas.microsoft.com/office/word/2012/wordml" xmlns:w16se="http://schemas.microsoft.com/office/word/2015/wordml/symex" xmlns:wpg="http://schemas.microsoft.com/office/word/2010/wordprocessingGroup" xmlns:wpi="http://schemas.microsoft.com/office/word/2010/wordprocessingInk" xmlns:wne="http://schemas.microsoft.com/office/word/2006/wordml" xmlns:wps="http://schemas.microsoft.com/office/word/2010/wordprocessingShape" mc:Ignorable="w14 w15 w16se wp14">
+<w:endnotes xmlns:wpc="http://schemas.microsoft.com/office/word/2010/wordprocessingCanvas" xmlns:cx="http://schemas.microsoft.com/office/drawing/2014/chartex" xmlns:cx1="http://schemas.microsoft.com/office/drawing/2015/9/8/chartex" xmlns:cx2="http://schemas.microsoft.com/office/drawing/2015/10/21/chartex" xmlns:cx3="http://schemas.microsoft.com/office/drawing/2016/5/9/chartex" xmlns:cx4="http://schemas.microsoft.com/office/drawing/2016/5/10/chartex" xmlns:cx5="http://schemas.microsoft.com/office/drawing/2016/5/11/chartex" xmlns:mc="http://schemas.openxmlformats.org/markup-compatibility/2006" xmlns:o="urn:schemas-microsoft-com:office:office" xmlns:r="http://schemas.openxmlformats.org/officeDocument/2006/relationships" xmlns:m="http://schemas.openxmlformats.org/officeDocument/2006/math" xmlns:v="urn:schemas-microsoft-com:vml" xmlns:wp14="http://schemas.microsoft.com/office/word/2010/wordprocessingDrawing" xmlns:wp="http://schemas.openxmlformats.org/drawingml/2006/wordprocessingDrawing" xmlns:w10="urn:schemas-microsoft-com:office:word" xmlns:w="http://schemas.openxmlformats.org/wordprocessingml/2006/main" xmlns:w14="http://schemas.microsoft.com/office/word/2010/wordml" xmlns:w15="http://schemas.microsoft.com/office/word/2012/wordml" xmlns:w16se="http://schemas.microsoft.com/office/word/2015/wordml/symex" xmlns:wpg="http://schemas.microsoft.com/office/word/2010/wordprocessingGroup" xmlns:wpi="http://schemas.microsoft.com/office/word/2010/wordprocessingInk" xmlns:wne="http://schemas.microsoft.com/office/word/2006/wordml" xmlns:wps="http://schemas.microsoft.com/office/word/2010/wordprocessingShape" mc:Ignorable="w14 w15 w16se wp14">
   <w:endnote w:type="separator" w:id="-1">
     <w:p>
       <w:pPr>
@@ -4094,7 +4283,7 @@
 </file>
 
 <file path=word/footer1.xml><?xml version="1.0" encoding="utf-8"?>
-<w:ftr xmlns:wpc="http://schemas.microsoft.com/office/word/2010/wordprocessingCanvas" xmlns:cx="http://schemas.microsoft.com/office/drawing/2014/chartex" xmlns:cx1="http://schemas.microsoft.com/office/drawing/2015/9/8/chartex" xmlns:cx2="http://schemas.microsoft.com/office/drawing/2015/10/21/chartex" xmlns:mc="http://schemas.openxmlformats.org/markup-compatibility/2006" xmlns:o="urn:schemas-microsoft-com:office:office" xmlns:r="http://schemas.openxmlformats.org/officeDocument/2006/relationships" xmlns:m="http://schemas.openxmlformats.org/officeDocument/2006/math" xmlns:v="urn:schemas-microsoft-com:vml" xmlns:wp14="http://schemas.microsoft.com/office/word/2010/wordprocessingDrawing" xmlns:wp="http://schemas.openxmlformats.org/drawingml/2006/wordprocessingDrawing" xmlns:w10="urn:schemas-microsoft-com:office:word" xmlns:w="http://schemas.openxmlformats.org/wordprocessingml/2006/main" xmlns:w14="http://schemas.microsoft.com/office/word/2010/wordml" xmlns:w15="http://schemas.microsoft.com/office/word/2012/wordml" xmlns:w16se="http://schemas.microsoft.com/office/word/2015/wordml/symex" xmlns:wpg="http://schemas.microsoft.com/office/word/2010/wordprocessingGroup" xmlns:wpi="http://schemas.microsoft.com/office/word/2010/wordprocessingInk" xmlns:wne="http://schemas.microsoft.com/office/word/2006/wordml" xmlns:wps="http://schemas.microsoft.com/office/word/2010/wordprocessingShape" mc:Ignorable="w14 w15 w16se wp14">
+<w:ftr xmlns:wpc="http://schemas.microsoft.com/office/word/2010/wordprocessingCanvas" xmlns:cx="http://schemas.microsoft.com/office/drawing/2014/chartex" xmlns:cx1="http://schemas.microsoft.com/office/drawing/2015/9/8/chartex" xmlns:cx2="http://schemas.microsoft.com/office/drawing/2015/10/21/chartex" xmlns:cx3="http://schemas.microsoft.com/office/drawing/2016/5/9/chartex" xmlns:cx4="http://schemas.microsoft.com/office/drawing/2016/5/10/chartex" xmlns:cx5="http://schemas.microsoft.com/office/drawing/2016/5/11/chartex" xmlns:mc="http://schemas.openxmlformats.org/markup-compatibility/2006" xmlns:o="urn:schemas-microsoft-com:office:office" xmlns:r="http://schemas.openxmlformats.org/officeDocument/2006/relationships" xmlns:m="http://schemas.openxmlformats.org/officeDocument/2006/math" xmlns:v="urn:schemas-microsoft-com:vml" xmlns:wp14="http://schemas.microsoft.com/office/word/2010/wordprocessingDrawing" xmlns:wp="http://schemas.openxmlformats.org/drawingml/2006/wordprocessingDrawing" xmlns:w10="urn:schemas-microsoft-com:office:word" xmlns:w="http://schemas.openxmlformats.org/wordprocessingml/2006/main" xmlns:w14="http://schemas.microsoft.com/office/word/2010/wordml" xmlns:w15="http://schemas.microsoft.com/office/word/2012/wordml" xmlns:w16se="http://schemas.microsoft.com/office/word/2015/wordml/symex" xmlns:wpg="http://schemas.microsoft.com/office/word/2010/wordprocessingGroup" xmlns:wpi="http://schemas.microsoft.com/office/word/2010/wordprocessingInk" xmlns:wne="http://schemas.microsoft.com/office/word/2006/wordml" xmlns:wps="http://schemas.microsoft.com/office/word/2010/wordprocessingShape" mc:Ignorable="w14 w15 w16se wp14">
   <w:p>
     <w:pPr>
       <w:pStyle w:val="Heading3"/>
@@ -4169,7 +4358,7 @@
 </file>
 
 <file path=word/footnotes.xml><?xml version="1.0" encoding="utf-8"?>
-<w:footnotes xmlns:wpc="http://schemas.microsoft.com/office/word/2010/wordprocessingCanvas" xmlns:cx="http://schemas.microsoft.com/office/drawing/2014/chartex" xmlns:cx1="http://schemas.microsoft.com/office/drawing/2015/9/8/chartex" xmlns:cx2="http://schemas.microsoft.com/office/drawing/2015/10/21/chartex" xmlns:mc="http://schemas.openxmlformats.org/markup-compatibility/2006" xmlns:o="urn:schemas-microsoft-com:office:office" xmlns:r="http://schemas.openxmlformats.org/officeDocument/2006/relationships" xmlns:m="http://schemas.openxmlformats.org/officeDocument/2006/math" xmlns:v="urn:schemas-microsoft-com:vml" xmlns:wp14="http://schemas.microsoft.com/office/word/2010/wordprocessingDrawing" xmlns:wp="http://schemas.openxmlformats.org/drawingml/2006/wordprocessingDrawing" xmlns:w10="urn:schemas-microsoft-com:office:word" xmlns:w="http://schemas.openxmlformats.org/wordprocessingml/2006/main" xmlns:w14="http://schemas.microsoft.com/office/word/2010/wordml" xmlns:w15="http://schemas.microsoft.com/office/word/2012/wordml" xmlns:w16se="http://schemas.microsoft.com/office/word/2015/wordml/symex" xmlns:wpg="http://schemas.microsoft.com/office/word/2010/wordprocessingGroup" xmlns:wpi="http://schemas.microsoft.com/office/word/2010/wordprocessingInk" xmlns:wne="http://schemas.microsoft.com/office/word/2006/wordml" xmlns:wps="http://schemas.microsoft.com/office/word/2010/wordprocessingShape" mc:Ignorable="w14 w15 w16se wp14">
+<w:footnotes xmlns:wpc="http://schemas.microsoft.com/office/word/2010/wordprocessingCanvas" xmlns:cx="http://schemas.microsoft.com/office/drawing/2014/chartex" xmlns:cx1="http://schemas.microsoft.com/office/drawing/2015/9/8/chartex" xmlns:cx2="http://schemas.microsoft.com/office/drawing/2015/10/21/chartex" xmlns:cx3="http://schemas.microsoft.com/office/drawing/2016/5/9/chartex" xmlns:cx4="http://schemas.microsoft.com/office/drawing/2016/5/10/chartex" xmlns:cx5="http://schemas.microsoft.com/office/drawing/2016/5/11/chartex" xmlns:mc="http://schemas.openxmlformats.org/markup-compatibility/2006" xmlns:o="urn:schemas-microsoft-com:office:office" xmlns:r="http://schemas.openxmlformats.org/officeDocument/2006/relationships" xmlns:m="http://schemas.openxmlformats.org/officeDocument/2006/math" xmlns:v="urn:schemas-microsoft-com:vml" xmlns:wp14="http://schemas.microsoft.com/office/word/2010/wordprocessingDrawing" xmlns:wp="http://schemas.openxmlformats.org/drawingml/2006/wordprocessingDrawing" xmlns:w10="urn:schemas-microsoft-com:office:word" xmlns:w="http://schemas.openxmlformats.org/wordprocessingml/2006/main" xmlns:w14="http://schemas.microsoft.com/office/word/2010/wordml" xmlns:w15="http://schemas.microsoft.com/office/word/2012/wordml" xmlns:w16se="http://schemas.microsoft.com/office/word/2015/wordml/symex" xmlns:wpg="http://schemas.microsoft.com/office/word/2010/wordprocessingGroup" xmlns:wpi="http://schemas.microsoft.com/office/word/2010/wordprocessingInk" xmlns:wne="http://schemas.microsoft.com/office/word/2006/wordml" xmlns:wps="http://schemas.microsoft.com/office/word/2010/wordprocessingShape" mc:Ignorable="w14 w15 w16se wp14">
   <w:footnote w:type="separator" w:id="-1">
     <w:p>
       <w:pPr>
@@ -4194,7 +4383,7 @@
 </file>
 
 <file path=word/header1.xml><?xml version="1.0" encoding="utf-8"?>
-<w:hdr xmlns:wpc="http://schemas.microsoft.com/office/word/2010/wordprocessingCanvas" xmlns:cx="http://schemas.microsoft.com/office/drawing/2014/chartex" xmlns:cx1="http://schemas.microsoft.com/office/drawing/2015/9/8/chartex" xmlns:cx2="http://schemas.microsoft.com/office/drawing/2015/10/21/chartex" xmlns:mc="http://schemas.openxmlformats.org/markup-compatibility/2006" xmlns:o="urn:schemas-microsoft-com:office:office" xmlns:r="http://schemas.openxmlformats.org/officeDocument/2006/relationships" xmlns:m="http://schemas.openxmlformats.org/officeDocument/2006/math" xmlns:v="urn:schemas-microsoft-com:vml" xmlns:wp14="http://schemas.microsoft.com/office/word/2010/wordprocessingDrawing" xmlns:wp="http://schemas.openxmlformats.org/drawingml/2006/wordprocessingDrawing" xmlns:w10="urn:schemas-microsoft-com:office:word" xmlns:w="http://schemas.openxmlformats.org/wordprocessingml/2006/main" xmlns:w14="http://schemas.microsoft.com/office/word/2010/wordml" xmlns:w15="http://schemas.microsoft.com/office/word/2012/wordml" xmlns:w16se="http://schemas.microsoft.com/office/word/2015/wordml/symex" xmlns:wpg="http://schemas.microsoft.com/office/word/2010/wordprocessingGroup" xmlns:wpi="http://schemas.microsoft.com/office/word/2010/wordprocessingInk" xmlns:wne="http://schemas.microsoft.com/office/word/2006/wordml" xmlns:wps="http://schemas.microsoft.com/office/word/2010/wordprocessingShape" mc:Ignorable="w14 w15 w16se wp14">
+<w:hdr xmlns:wpc="http://schemas.microsoft.com/office/word/2010/wordprocessingCanvas" xmlns:cx="http://schemas.microsoft.com/office/drawing/2014/chartex" xmlns:cx1="http://schemas.microsoft.com/office/drawing/2015/9/8/chartex" xmlns:cx2="http://schemas.microsoft.com/office/drawing/2015/10/21/chartex" xmlns:cx3="http://schemas.microsoft.com/office/drawing/2016/5/9/chartex" xmlns:cx4="http://schemas.microsoft.com/office/drawing/2016/5/10/chartex" xmlns:cx5="http://schemas.microsoft.com/office/drawing/2016/5/11/chartex" xmlns:mc="http://schemas.openxmlformats.org/markup-compatibility/2006" xmlns:o="urn:schemas-microsoft-com:office:office" xmlns:r="http://schemas.openxmlformats.org/officeDocument/2006/relationships" xmlns:m="http://schemas.openxmlformats.org/officeDocument/2006/math" xmlns:v="urn:schemas-microsoft-com:vml" xmlns:wp14="http://schemas.microsoft.com/office/word/2010/wordprocessingDrawing" xmlns:wp="http://schemas.openxmlformats.org/drawingml/2006/wordprocessingDrawing" xmlns:w10="urn:schemas-microsoft-com:office:word" xmlns:w="http://schemas.openxmlformats.org/wordprocessingml/2006/main" xmlns:w14="http://schemas.microsoft.com/office/word/2010/wordml" xmlns:w15="http://schemas.microsoft.com/office/word/2012/wordml" xmlns:w16se="http://schemas.microsoft.com/office/word/2015/wordml/symex" xmlns:wpg="http://schemas.microsoft.com/office/word/2010/wordprocessingGroup" xmlns:wpi="http://schemas.microsoft.com/office/word/2010/wordprocessingInk" xmlns:wne="http://schemas.microsoft.com/office/word/2006/wordml" xmlns:wps="http://schemas.microsoft.com/office/word/2010/wordprocessingShape" mc:Ignorable="w14 w15 w16se wp14">
   <w:p>
     <w:pPr>
       <w:pStyle w:val="Header"/>
@@ -4234,7 +4423,7 @@
 </file>
 
 <file path=word/header2.xml><?xml version="1.0" encoding="utf-8"?>
-<w:hdr xmlns:wpc="http://schemas.microsoft.com/office/word/2010/wordprocessingCanvas" xmlns:cx="http://schemas.microsoft.com/office/drawing/2014/chartex" xmlns:cx1="http://schemas.microsoft.com/office/drawing/2015/9/8/chartex" xmlns:cx2="http://schemas.microsoft.com/office/drawing/2015/10/21/chartex" xmlns:mc="http://schemas.openxmlformats.org/markup-compatibility/2006" xmlns:o="urn:schemas-microsoft-com:office:office" xmlns:r="http://schemas.openxmlformats.org/officeDocument/2006/relationships" xmlns:m="http://schemas.openxmlformats.org/officeDocument/2006/math" xmlns:v="urn:schemas-microsoft-com:vml" xmlns:wp14="http://schemas.microsoft.com/office/word/2010/wordprocessingDrawing" xmlns:wp="http://schemas.openxmlformats.org/drawingml/2006/wordprocessingDrawing" xmlns:w10="urn:schemas-microsoft-com:office:word" xmlns:w="http://schemas.openxmlformats.org/wordprocessingml/2006/main" xmlns:w14="http://schemas.microsoft.com/office/word/2010/wordml" xmlns:w15="http://schemas.microsoft.com/office/word/2012/wordml" xmlns:w16se="http://schemas.microsoft.com/office/word/2015/wordml/symex" xmlns:wpg="http://schemas.microsoft.com/office/word/2010/wordprocessingGroup" xmlns:wpi="http://schemas.microsoft.com/office/word/2010/wordprocessingInk" xmlns:wne="http://schemas.microsoft.com/office/word/2006/wordml" xmlns:wps="http://schemas.microsoft.com/office/word/2010/wordprocessingShape" mc:Ignorable="w14 w15 w16se wp14">
+<w:hdr xmlns:wpc="http://schemas.microsoft.com/office/word/2010/wordprocessingCanvas" xmlns:cx="http://schemas.microsoft.com/office/drawing/2014/chartex" xmlns:cx1="http://schemas.microsoft.com/office/drawing/2015/9/8/chartex" xmlns:cx2="http://schemas.microsoft.com/office/drawing/2015/10/21/chartex" xmlns:cx3="http://schemas.microsoft.com/office/drawing/2016/5/9/chartex" xmlns:cx4="http://schemas.microsoft.com/office/drawing/2016/5/10/chartex" xmlns:cx5="http://schemas.microsoft.com/office/drawing/2016/5/11/chartex" xmlns:mc="http://schemas.openxmlformats.org/markup-compatibility/2006" xmlns:o="urn:schemas-microsoft-com:office:office" xmlns:r="http://schemas.openxmlformats.org/officeDocument/2006/relationships" xmlns:m="http://schemas.openxmlformats.org/officeDocument/2006/math" xmlns:v="urn:schemas-microsoft-com:vml" xmlns:wp14="http://schemas.microsoft.com/office/word/2010/wordprocessingDrawing" xmlns:wp="http://schemas.openxmlformats.org/drawingml/2006/wordprocessingDrawing" xmlns:w10="urn:schemas-microsoft-com:office:word" xmlns:w="http://schemas.openxmlformats.org/wordprocessingml/2006/main" xmlns:w14="http://schemas.microsoft.com/office/word/2010/wordml" xmlns:w15="http://schemas.microsoft.com/office/word/2012/wordml" xmlns:w16se="http://schemas.microsoft.com/office/word/2015/wordml/symex" xmlns:wpg="http://schemas.microsoft.com/office/word/2010/wordprocessingGroup" xmlns:wpi="http://schemas.microsoft.com/office/word/2010/wordprocessingInk" xmlns:wne="http://schemas.microsoft.com/office/word/2006/wordml" xmlns:wps="http://schemas.microsoft.com/office/word/2010/wordprocessingShape" mc:Ignorable="w14 w15 w16se wp14">
   <w:p>
     <w:pPr>
       <w:pStyle w:val="Header"/>
@@ -4274,7 +4463,7 @@
 </file>
 
 <file path=word/header3.xml><?xml version="1.0" encoding="utf-8"?>
-<w:hdr xmlns:wpc="http://schemas.microsoft.com/office/word/2010/wordprocessingCanvas" xmlns:cx="http://schemas.microsoft.com/office/drawing/2014/chartex" xmlns:cx1="http://schemas.microsoft.com/office/drawing/2015/9/8/chartex" xmlns:cx2="http://schemas.microsoft.com/office/drawing/2015/10/21/chartex" xmlns:mc="http://schemas.openxmlformats.org/markup-compatibility/2006" xmlns:o="urn:schemas-microsoft-com:office:office" xmlns:r="http://schemas.openxmlformats.org/officeDocument/2006/relationships" xmlns:m="http://schemas.openxmlformats.org/officeDocument/2006/math" xmlns:v="urn:schemas-microsoft-com:vml" xmlns:wp14="http://schemas.microsoft.com/office/word/2010/wordprocessingDrawing" xmlns:wp="http://schemas.openxmlformats.org/drawingml/2006/wordprocessingDrawing" xmlns:w10="urn:schemas-microsoft-com:office:word" xmlns:w="http://schemas.openxmlformats.org/wordprocessingml/2006/main" xmlns:w14="http://schemas.microsoft.com/office/word/2010/wordml" xmlns:w15="http://schemas.microsoft.com/office/word/2012/wordml" xmlns:w16se="http://schemas.microsoft.com/office/word/2015/wordml/symex" xmlns:wpg="http://schemas.microsoft.com/office/word/2010/wordprocessingGroup" xmlns:wpi="http://schemas.microsoft.com/office/word/2010/wordprocessingInk" xmlns:wne="http://schemas.microsoft.com/office/word/2006/wordml" xmlns:wps="http://schemas.microsoft.com/office/word/2010/wordprocessingShape" mc:Ignorable="w14 w15 w16se wp14">
+<w:hdr xmlns:wpc="http://schemas.microsoft.com/office/word/2010/wordprocessingCanvas" xmlns:cx="http://schemas.microsoft.com/office/drawing/2014/chartex" xmlns:cx1="http://schemas.microsoft.com/office/drawing/2015/9/8/chartex" xmlns:cx2="http://schemas.microsoft.com/office/drawing/2015/10/21/chartex" xmlns:cx3="http://schemas.microsoft.com/office/drawing/2016/5/9/chartex" xmlns:cx4="http://schemas.microsoft.com/office/drawing/2016/5/10/chartex" xmlns:cx5="http://schemas.microsoft.com/office/drawing/2016/5/11/chartex" xmlns:mc="http://schemas.openxmlformats.org/markup-compatibility/2006" xmlns:o="urn:schemas-microsoft-com:office:office" xmlns:r="http://schemas.openxmlformats.org/officeDocument/2006/relationships" xmlns:m="http://schemas.openxmlformats.org/officeDocument/2006/math" xmlns:v="urn:schemas-microsoft-com:vml" xmlns:wp14="http://schemas.microsoft.com/office/word/2010/wordprocessingDrawing" xmlns:wp="http://schemas.openxmlformats.org/drawingml/2006/wordprocessingDrawing" xmlns:w10="urn:schemas-microsoft-com:office:word" xmlns:w="http://schemas.openxmlformats.org/wordprocessingml/2006/main" xmlns:w14="http://schemas.microsoft.com/office/word/2010/wordml" xmlns:w15="http://schemas.microsoft.com/office/word/2012/wordml" xmlns:w16se="http://schemas.microsoft.com/office/word/2015/wordml/symex" xmlns:wpg="http://schemas.microsoft.com/office/word/2010/wordprocessingGroup" xmlns:wpi="http://schemas.microsoft.com/office/word/2010/wordprocessingInk" xmlns:wne="http://schemas.microsoft.com/office/word/2006/wordml" xmlns:wps="http://schemas.microsoft.com/office/word/2010/wordprocessingShape" mc:Ignorable="w14 w15 w16se wp14">
   <w:p>
     <w:pPr>
       <w:pStyle w:val="Header"/>
@@ -4314,7 +4503,7 @@
 </file>
 
 <file path=word/numbering.xml><?xml version="1.0" encoding="utf-8"?>
-<w:numbering xmlns:wpc="http://schemas.microsoft.com/office/word/2010/wordprocessingCanvas" xmlns:cx="http://schemas.microsoft.com/office/drawing/2014/chartex" xmlns:cx1="http://schemas.microsoft.com/office/drawing/2015/9/8/chartex" xmlns:cx2="http://schemas.microsoft.com/office/drawing/2015/10/21/chartex" xmlns:mc="http://schemas.openxmlformats.org/markup-compatibility/2006" xmlns:o="urn:schemas-microsoft-com:office:office" xmlns:r="http://schemas.openxmlformats.org/officeDocument/2006/relationships" xmlns:m="http://schemas.openxmlformats.org/officeDocument/2006/math" xmlns:v="urn:schemas-microsoft-com:vml" xmlns:wp14="http://schemas.microsoft.com/office/word/2010/wordprocessingDrawing" xmlns:wp="http://schemas.openxmlformats.org/drawingml/2006/wordprocessingDrawing" xmlns:w10="urn:schemas-microsoft-com:office:word" xmlns:w="http://schemas.openxmlformats.org/wordprocessingml/2006/main" xmlns:w14="http://schemas.microsoft.com/office/word/2010/wordml" xmlns:w15="http://schemas.microsoft.com/office/word/2012/wordml" xmlns:w16se="http://schemas.microsoft.com/office/word/2015/wordml/symex" xmlns:wpg="http://schemas.microsoft.com/office/word/2010/wordprocessingGroup" xmlns:wpi="http://schemas.microsoft.com/office/word/2010/wordprocessingInk" xmlns:wne="http://schemas.microsoft.com/office/word/2006/wordml" xmlns:wps="http://schemas.microsoft.com/office/word/2010/wordprocessingShape" mc:Ignorable="w14 w15 w16se wp14">
+<w:numbering xmlns:wpc="http://schemas.microsoft.com/office/word/2010/wordprocessingCanvas" xmlns:cx="http://schemas.microsoft.com/office/drawing/2014/chartex" xmlns:cx1="http://schemas.microsoft.com/office/drawing/2015/9/8/chartex" xmlns:cx2="http://schemas.microsoft.com/office/drawing/2015/10/21/chartex" xmlns:cx3="http://schemas.microsoft.com/office/drawing/2016/5/9/chartex" xmlns:cx4="http://schemas.microsoft.com/office/drawing/2016/5/10/chartex" xmlns:cx5="http://schemas.microsoft.com/office/drawing/2016/5/11/chartex" xmlns:mc="http://schemas.openxmlformats.org/markup-compatibility/2006" xmlns:o="urn:schemas-microsoft-com:office:office" xmlns:r="http://schemas.openxmlformats.org/officeDocument/2006/relationships" xmlns:m="http://schemas.openxmlformats.org/officeDocument/2006/math" xmlns:v="urn:schemas-microsoft-com:vml" xmlns:wp14="http://schemas.microsoft.com/office/word/2010/wordprocessingDrawing" xmlns:wp="http://schemas.openxmlformats.org/drawingml/2006/wordprocessingDrawing" xmlns:w10="urn:schemas-microsoft-com:office:word" xmlns:w="http://schemas.openxmlformats.org/wordprocessingml/2006/main" xmlns:w14="http://schemas.microsoft.com/office/word/2010/wordml" xmlns:w15="http://schemas.microsoft.com/office/word/2012/wordml" xmlns:w16se="http://schemas.microsoft.com/office/word/2015/wordml/symex" xmlns:wpg="http://schemas.microsoft.com/office/word/2010/wordprocessingGroup" xmlns:wpi="http://schemas.microsoft.com/office/word/2010/wordprocessingInk" xmlns:wne="http://schemas.microsoft.com/office/word/2006/wordml" xmlns:wps="http://schemas.microsoft.com/office/word/2010/wordprocessingShape" mc:Ignorable="w14 w15 w16se wp14">
   <w:abstractNum w:abstractNumId="0" w15:restartNumberingAfterBreak="0">
     <w:nsid w:val="04CE00E0"/>
     <w:multiLevelType w:val="hybridMultilevel"/>
@@ -4681,7 +4870,7 @@
         <w:ind w:left="1440" w:hanging="360"/>
       </w:pPr>
     </w:lvl>
-    <w:lvl w:ilvl="2" w:tplc="0409001B" w:tentative="1">
+    <w:lvl w:ilvl="2" w:tplc="0409001B">
       <w:start w:val="1"/>
       <w:numFmt w:val="lowerRoman"/>
       <w:lvlText w:val="%3."/>
@@ -5095,7 +5284,7 @@
       </w:pPr>
     </w:pPrDefault>
   </w:docDefaults>
-  <w:latentStyles w:defLockedState="0" w:defUIPriority="99" w:defSemiHidden="0" w:defUnhideWhenUsed="0" w:defQFormat="0" w:count="372">
+  <w:latentStyles w:defLockedState="0" w:defUIPriority="99" w:defSemiHidden="0" w:defUnhideWhenUsed="0" w:defQFormat="0" w:count="374">
     <w:lsdException w:name="Normal" w:uiPriority="0" w:qFormat="1"/>
     <w:lsdException w:name="heading 1" w:uiPriority="9" w:qFormat="1"/>
     <w:lsdException w:name="heading 2" w:semiHidden="1" w:uiPriority="9" w:unhideWhenUsed="1" w:qFormat="1"/>
@@ -5201,7 +5390,6 @@
     <w:lsdException w:name="HTML Sample" w:semiHidden="1" w:unhideWhenUsed="1"/>
     <w:lsdException w:name="HTML Typewriter" w:semiHidden="1" w:unhideWhenUsed="1"/>
     <w:lsdException w:name="HTML Variable" w:semiHidden="1" w:unhideWhenUsed="1"/>
-    <w:lsdException w:name="Normal Table" w:semiHidden="1" w:unhideWhenUsed="1"/>
     <w:lsdException w:name="annotation subject" w:semiHidden="1" w:unhideWhenUsed="1"/>
     <w:lsdException w:name="No List" w:semiHidden="1" w:unhideWhenUsed="1"/>
     <w:lsdException w:name="Outline List 1" w:semiHidden="1" w:unhideWhenUsed="1"/>
@@ -5247,11 +5435,9 @@
     <w:lsdException w:name="Table Subtle 1" w:semiHidden="1" w:unhideWhenUsed="1"/>
     <w:lsdException w:name="Table Subtle 2" w:semiHidden="1" w:unhideWhenUsed="1"/>
     <w:lsdException w:name="Table Web 1" w:semiHidden="1" w:unhideWhenUsed="1"/>
-    <w:lsdException w:name="Table Web 2" w:semiHidden="1" w:unhideWhenUsed="1"/>
     <w:lsdException w:name="Table Web 3" w:semiHidden="1" w:unhideWhenUsed="1"/>
     <w:lsdException w:name="Balloon Text" w:semiHidden="1" w:unhideWhenUsed="1"/>
     <w:lsdException w:name="Table Grid" w:uiPriority="39"/>
-    <w:lsdException w:name="Table Theme" w:semiHidden="1" w:unhideWhenUsed="1"/>
     <w:lsdException w:name="Placeholder Text" w:semiHidden="1"/>
     <w:lsdException w:name="No Spacing" w:uiPriority="1" w:qFormat="1"/>
     <w:lsdException w:name="Light Shading" w:uiPriority="60"/>
@@ -5468,6 +5654,8 @@
     <w:lsdException w:name="List Table 6 Colorful Accent 6" w:uiPriority="51"/>
     <w:lsdException w:name="List Table 7 Colorful Accent 6" w:uiPriority="52"/>
     <w:lsdException w:name="Mention" w:semiHidden="1" w:unhideWhenUsed="1"/>
+    <w:lsdException w:name="Smart Hyperlink" w:semiHidden="1" w:unhideWhenUsed="1"/>
+    <w:lsdException w:name="Hashtag" w:semiHidden="1" w:unhideWhenUsed="1"/>
   </w:latentStyles>
   <w:style w:type="paragraph" w:default="1" w:styleId="Normal">
     <w:name w:val="Normal"/>
@@ -6168,7 +6356,7 @@
 </file>
 
 <file path=word/glossary/document.xml><?xml version="1.0" encoding="utf-8"?>
-<w:glossaryDocument xmlns:wpc="http://schemas.microsoft.com/office/word/2010/wordprocessingCanvas" xmlns:cx="http://schemas.microsoft.com/office/drawing/2014/chartex" xmlns:cx1="http://schemas.microsoft.com/office/drawing/2015/9/8/chartex" xmlns:cx2="http://schemas.microsoft.com/office/drawing/2015/10/21/chartex" xmlns:mc="http://schemas.openxmlformats.org/markup-compatibility/2006" xmlns:o="urn:schemas-microsoft-com:office:office" xmlns:r="http://schemas.openxmlformats.org/officeDocument/2006/relationships" xmlns:m="http://schemas.openxmlformats.org/officeDocument/2006/math" xmlns:v="urn:schemas-microsoft-com:vml" xmlns:wp14="http://schemas.microsoft.com/office/word/2010/wordprocessingDrawing" xmlns:wp="http://schemas.openxmlformats.org/drawingml/2006/wordprocessingDrawing" xmlns:w10="urn:schemas-microsoft-com:office:word" xmlns:w="http://schemas.openxmlformats.org/wordprocessingml/2006/main" xmlns:w14="http://schemas.microsoft.com/office/word/2010/wordml" xmlns:w15="http://schemas.microsoft.com/office/word/2012/wordml" xmlns:w16se="http://schemas.microsoft.com/office/word/2015/wordml/symex" xmlns:wpg="http://schemas.microsoft.com/office/word/2010/wordprocessingGroup" xmlns:wpi="http://schemas.microsoft.com/office/word/2010/wordprocessingInk" xmlns:wne="http://schemas.microsoft.com/office/word/2006/wordml" xmlns:wps="http://schemas.microsoft.com/office/word/2010/wordprocessingShape" mc:Ignorable="w14 w15 w16se wp14">
+<w:glossaryDocument xmlns:wpc="http://schemas.microsoft.com/office/word/2010/wordprocessingCanvas" xmlns:cx="http://schemas.microsoft.com/office/drawing/2014/chartex" xmlns:cx1="http://schemas.microsoft.com/office/drawing/2015/9/8/chartex" xmlns:cx2="http://schemas.microsoft.com/office/drawing/2015/10/21/chartex" xmlns:cx3="http://schemas.microsoft.com/office/drawing/2016/5/9/chartex" xmlns:cx4="http://schemas.microsoft.com/office/drawing/2016/5/10/chartex" xmlns:cx5="http://schemas.microsoft.com/office/drawing/2016/5/11/chartex" xmlns:mc="http://schemas.openxmlformats.org/markup-compatibility/2006" xmlns:o="urn:schemas-microsoft-com:office:office" xmlns:r="http://schemas.openxmlformats.org/officeDocument/2006/relationships" xmlns:m="http://schemas.openxmlformats.org/officeDocument/2006/math" xmlns:v="urn:schemas-microsoft-com:vml" xmlns:wp14="http://schemas.microsoft.com/office/word/2010/wordprocessingDrawing" xmlns:wp="http://schemas.openxmlformats.org/drawingml/2006/wordprocessingDrawing" xmlns:w10="urn:schemas-microsoft-com:office:word" xmlns:w="http://schemas.openxmlformats.org/wordprocessingml/2006/main" xmlns:w14="http://schemas.microsoft.com/office/word/2010/wordml" xmlns:w15="http://schemas.microsoft.com/office/word/2012/wordml" xmlns:w16se="http://schemas.microsoft.com/office/word/2015/wordml/symex" xmlns:wpg="http://schemas.microsoft.com/office/word/2010/wordprocessingGroup" xmlns:wpi="http://schemas.microsoft.com/office/word/2010/wordprocessingInk" xmlns:wne="http://schemas.microsoft.com/office/word/2006/wordml" xmlns:wps="http://schemas.microsoft.com/office/word/2010/wordprocessingShape" mc:Ignorable="w14 w15 w16se wp14">
   <w:docParts>
     <w:docPart>
       <w:docPartPr>
@@ -6296,6 +6484,7 @@
     <w:rsid w:val="001940E5"/>
     <w:rsid w:val="002A5231"/>
     <w:rsid w:val="002D7DB2"/>
+    <w:rsid w:val="00430348"/>
     <w:rsid w:val="004B68B6"/>
     <w:rsid w:val="004D2842"/>
     <w:rsid w:val="00685738"/>
@@ -6343,7 +6532,7 @@
       </w:pPr>
     </w:pPrDefault>
   </w:docDefaults>
-  <w:latentStyles w:defLockedState="0" w:defUIPriority="99" w:defSemiHidden="0" w:defUnhideWhenUsed="0" w:defQFormat="0" w:count="372">
+  <w:latentStyles w:defLockedState="0" w:defUIPriority="99" w:defSemiHidden="0" w:defUnhideWhenUsed="0" w:defQFormat="0" w:count="374">
     <w:lsdException w:name="Normal" w:uiPriority="0" w:qFormat="1"/>
     <w:lsdException w:name="heading 1" w:uiPriority="9" w:qFormat="1"/>
     <w:lsdException w:name="heading 2" w:semiHidden="1" w:uiPriority="9" w:unhideWhenUsed="1" w:qFormat="1"/>
@@ -6449,7 +6638,6 @@
     <w:lsdException w:name="HTML Sample" w:semiHidden="1" w:unhideWhenUsed="1"/>
     <w:lsdException w:name="HTML Typewriter" w:semiHidden="1" w:unhideWhenUsed="1"/>
     <w:lsdException w:name="HTML Variable" w:semiHidden="1" w:unhideWhenUsed="1"/>
-    <w:lsdException w:name="Normal Table" w:semiHidden="1" w:unhideWhenUsed="1"/>
     <w:lsdException w:name="annotation subject" w:semiHidden="1" w:unhideWhenUsed="1"/>
     <w:lsdException w:name="No List" w:semiHidden="1" w:unhideWhenUsed="1"/>
     <w:lsdException w:name="Outline List 1" w:semiHidden="1" w:unhideWhenUsed="1"/>
@@ -6495,11 +6683,9 @@
     <w:lsdException w:name="Table Subtle 1" w:semiHidden="1" w:unhideWhenUsed="1"/>
     <w:lsdException w:name="Table Subtle 2" w:semiHidden="1" w:unhideWhenUsed="1"/>
     <w:lsdException w:name="Table Web 1" w:semiHidden="1" w:unhideWhenUsed="1"/>
-    <w:lsdException w:name="Table Web 2" w:semiHidden="1" w:unhideWhenUsed="1"/>
     <w:lsdException w:name="Table Web 3" w:semiHidden="1" w:unhideWhenUsed="1"/>
     <w:lsdException w:name="Balloon Text" w:semiHidden="1" w:unhideWhenUsed="1"/>
     <w:lsdException w:name="Table Grid" w:uiPriority="39"/>
-    <w:lsdException w:name="Table Theme" w:semiHidden="1" w:unhideWhenUsed="1"/>
     <w:lsdException w:name="Placeholder Text" w:semiHidden="1"/>
     <w:lsdException w:name="No Spacing" w:uiPriority="1" w:qFormat="1"/>
     <w:lsdException w:name="Light Shading" w:uiPriority="60"/>
@@ -6716,6 +6902,8 @@
     <w:lsdException w:name="List Table 6 Colorful Accent 6" w:uiPriority="51"/>
     <w:lsdException w:name="List Table 7 Colorful Accent 6" w:uiPriority="52"/>
     <w:lsdException w:name="Mention" w:semiHidden="1" w:unhideWhenUsed="1"/>
+    <w:lsdException w:name="Smart Hyperlink" w:semiHidden="1" w:unhideWhenUsed="1"/>
+    <w:lsdException w:name="Hashtag" w:semiHidden="1" w:unhideWhenUsed="1"/>
   </w:latentStyles>
   <w:style w:type="paragraph" w:default="1" w:styleId="Normal">
     <w:name w:val="Normal"/>

</xml_diff>